<commit_message>
[cluster]: Coding to change load balancer updates from using Consul watch to monitor configuration changes to using simple polling in progress.
</commit_message>
<xml_diff>
--- a/Doc/Cluster Load Balancers.docx
+++ b/Doc/Cluster Load Balancers.docx
@@ -48,8 +48,6 @@
       <w:r>
         <w:t>Load balancers</w:t>
       </w:r>
-      <w:bookmarkStart w:id="0" w:name="_GoBack"/>
-      <w:bookmarkEnd w:id="0"/>
       <w:r>
         <w:t xml:space="preserve"> are also required for other situations, typically to provide load balancing and fail-over for a group of stateful containers that combine to offer a stateful service (e.g. an Elasticsearch or Couchbase database cluster).</w:t>
       </w:r>
@@ -109,18 +107,21 @@
         <w:ind w:left="3240" w:hanging="2880"/>
       </w:pPr>
       <w:hyperlink r:id="rId9" w:history="1">
+        <w:proofErr w:type="spellStart"/>
         <w:r>
           <w:rPr>
             <w:rStyle w:val="Hyperlink"/>
           </w:rPr>
           <w:t>haproxy</w:t>
         </w:r>
+        <w:proofErr w:type="spellEnd"/>
       </w:hyperlink>
       <w:r>
         <w:tab/>
         <w:t xml:space="preserve">A simple image based on the </w:t>
       </w:r>
       <w:hyperlink r:id="rId10" w:history="1">
+        <w:proofErr w:type="spellStart"/>
         <w:r>
           <w:rPr>
             <w:rStyle w:val="Hyperlink"/>
@@ -133,6 +134,7 @@
           </w:rPr>
           <w:t>roxy</w:t>
         </w:r>
+        <w:proofErr w:type="spellEnd"/>
       </w:hyperlink>
       <w:r>
         <w:t>/alpine series of official Docker images.  This image gets its configuration from an internal or mounted file and it also monitors the file for changes to dynamically reconfigure itself.  This image is intended to be used to deploy relatively static proxies.</w:t>
@@ -155,6 +157,7 @@
         <w:t xml:space="preserve">A more sophisticated image also based on the </w:t>
       </w:r>
       <w:hyperlink r:id="rId12" w:history="1">
+        <w:proofErr w:type="spellStart"/>
         <w:r>
           <w:rPr>
             <w:rStyle w:val="Hyperlink"/>
@@ -167,6 +170,7 @@
           </w:rPr>
           <w:t>roxy</w:t>
         </w:r>
+        <w:proofErr w:type="spellEnd"/>
       </w:hyperlink>
       <w:r>
         <w:t xml:space="preserve">/alpine series of official Docker images.  This image </w:t>
@@ -277,8 +281,16 @@
         <w:rPr>
           <w:rStyle w:val="CodeChar"/>
         </w:rPr>
-        <w:t>neoncluster/haproxy</w:t>
-      </w:r>
+        <w:t>neoncluster/</w:t>
+      </w:r>
+      <w:proofErr w:type="spellStart"/>
+      <w:r>
+        <w:rPr>
+          <w:rStyle w:val="CodeChar"/>
+        </w:rPr>
+        <w:t>haproxy</w:t>
+      </w:r>
+      <w:proofErr w:type="spellEnd"/>
       <w:r>
         <w:rPr>
           <w:color w:val="538135" w:themeColor="accent6" w:themeShade="BF"/>
@@ -1056,6 +1068,12 @@
       </w:r>
       <w:r>
         <w:br/>
+        <w:t xml:space="preserve">        poll-seconds: 10</w:t>
+      </w:r>
+      <w:bookmarkStart w:id="0" w:name="_GoBack"/>
+      <w:bookmarkEnd w:id="0"/>
+      <w:r>
+        <w:br/>
       </w:r>
       <w:r>
         <w:t xml:space="preserve">   </w:t>
@@ -1067,6 +1085,9 @@
         <w:t xml:space="preserve">    </w:t>
       </w:r>
       <w:r>
+        <w:t>fallback-</w:t>
+      </w:r>
+      <w:r>
         <w:t>poll</w:t>
       </w:r>
       <w:r>
@@ -1076,7 +1097,7 @@
         <w:t xml:space="preserve">seconds: </w:t>
       </w:r>
       <w:r>
-        <w:t>120</w:t>
+        <w:t>300</w:t>
       </w:r>
       <w:r>
         <w:br/>
@@ -1111,9 +1132,11 @@
         <w:br/>
         <w:t xml:space="preserve">            public: &lt;</w:t>
       </w:r>
+      <w:proofErr w:type="spellStart"/>
       <w:r>
         <w:t>ProxyStatus</w:t>
       </w:r>
+      <w:proofErr w:type="spellEnd"/>
       <w:r>
         <w:t xml:space="preserve"> json&gt;</w:t>
       </w:r>
@@ -1121,15 +1144,25 @@
         <w:br/>
         <w:t xml:space="preserve">            private: &lt;</w:t>
       </w:r>
+      <w:proofErr w:type="spellStart"/>
       <w:r>
         <w:t>ProxyStatus</w:t>
       </w:r>
+      <w:proofErr w:type="spellEnd"/>
       <w:r>
         <w:t xml:space="preserve"> json&gt;</w:t>
       </w:r>
       <w:r>
         <w:br/>
-        <w:t xml:space="preserve">            private-bridge: &lt;ProxyStatus json&gt;</w:t>
+        <w:t xml:space="preserve">            private-bridge: &lt;</w:t>
+      </w:r>
+      <w:proofErr w:type="spellStart"/>
+      <w:r>
+        <w:t>ProxyStatus</w:t>
+      </w:r>
+      <w:proofErr w:type="spellEnd"/>
+      <w:r>
+        <w:t xml:space="preserve"> json&gt;</w:t>
       </w:r>
       <w:r>
         <w:br/>
@@ -1158,7 +1191,15 @@
         <w:t xml:space="preserve">        </w:t>
       </w:r>
       <w:r>
-        <w:t>hash: &lt;MD5 hash of conf+certs&gt;</w:t>
+        <w:t xml:space="preserve">hash: &lt;MD5 hash of </w:t>
+      </w:r>
+      <w:proofErr w:type="spellStart"/>
+      <w:r>
+        <w:t>conf+certs</w:t>
+      </w:r>
+      <w:proofErr w:type="spellEnd"/>
+      <w:r>
+        <w:t>&gt;</w:t>
       </w:r>
       <w:r>
         <w:br/>
@@ -1198,7 +1239,15 @@
         <w:t xml:space="preserve">        </w:t>
       </w:r>
       <w:r>
-        <w:t>hash: &lt;MD5 hash of conf+certs&gt;</w:t>
+        <w:t xml:space="preserve">hash: &lt;MD5 hash of </w:t>
+      </w:r>
+      <w:proofErr w:type="spellStart"/>
+      <w:r>
+        <w:t>conf+certs</w:t>
+      </w:r>
+      <w:proofErr w:type="spellEnd"/>
+      <w:r>
+        <w:t>&gt;</w:t>
       </w:r>
       <w:r>
         <w:br/>
@@ -1237,14 +1286,15 @@
         <w:t>reload</w:t>
       </w:r>
       <w:r>
-        <w:br/>
-        <w:t xml:space="preserve">            </w:t>
-      </w:r>
-      <w:r>
-        <w:t>cert</w:t>
-      </w:r>
-      <w:r>
-        <w:t>-update</w:t>
+        <w:t>: &lt;</w:t>
+      </w:r>
+      <w:proofErr w:type="spellStart"/>
+      <w:r>
+        <w:t>uuid</w:t>
+      </w:r>
+      <w:proofErr w:type="spellEnd"/>
+      <w:r>
+        <w:t>&gt;</w:t>
       </w:r>
       <w:r>
         <w:br/>
@@ -1255,7 +1305,15 @@
       </w:r>
       <w:r>
         <w:br/>
-        <w:t xml:space="preserve">                settings: &lt;ProxySettings json&gt;</w:t>
+        <w:t xml:space="preserve">                settings: &lt;</w:t>
+      </w:r>
+      <w:proofErr w:type="spellStart"/>
+      <w:r>
+        <w:t>ProxySettings</w:t>
+      </w:r>
+      <w:proofErr w:type="spellEnd"/>
+      <w:r>
+        <w:t xml:space="preserve"> json&gt;</w:t>
       </w:r>
       <w:r>
         <w:br/>
@@ -1265,15 +1323,34 @@
         <w:t xml:space="preserve"> </w:t>
       </w:r>
       <w:r>
-        <w:t>routes:</w:t>
-      </w:r>
-      <w:r>
-        <w:br/>
-        <w:t xml:space="preserve">                    name1: &lt;ProxyRoute json&gt;</w:t>
-      </w:r>
-      <w:r>
-        <w:br/>
-        <w:t xml:space="preserve">                    name2: &lt;ProxyRoute json&gt;</w:t>
+        <w:t>rules</w:t>
+      </w:r>
+      <w:r>
+        <w:t>:</w:t>
+      </w:r>
+      <w:r>
+        <w:br/>
+        <w:t xml:space="preserve">                    name1: &lt;</w:t>
+      </w:r>
+      <w:proofErr w:type="spellStart"/>
+      <w:r>
+        <w:t>ProxyRoute</w:t>
+      </w:r>
+      <w:proofErr w:type="spellEnd"/>
+      <w:r>
+        <w:t xml:space="preserve"> json&gt;</w:t>
+      </w:r>
+      <w:r>
+        <w:br/>
+        <w:t xml:space="preserve">                    name2: &lt;</w:t>
+      </w:r>
+      <w:proofErr w:type="spellStart"/>
+      <w:r>
+        <w:t>ProxyRoute</w:t>
+      </w:r>
+      <w:proofErr w:type="spellEnd"/>
+      <w:r>
+        <w:t xml:space="preserve"> json&gt;</w:t>
       </w:r>
       <w:r>
         <w:br/>
@@ -1287,19 +1364,49 @@
         <w:br/>
       </w:r>
       <w:r>
-        <w:t xml:space="preserve">                settings: &lt;ProxySettings json&gt;</w:t>
-      </w:r>
-      <w:r>
-        <w:br/>
-        <w:t xml:space="preserve">                routes:</w:t>
-      </w:r>
-      <w:r>
-        <w:br/>
-        <w:t xml:space="preserve">                    name1: &lt;ProxyRoute json&gt;</w:t>
-      </w:r>
-      <w:r>
-        <w:br/>
-        <w:t xml:space="preserve">                    name2: &lt;ProxyRoute json&gt;</w:t>
+        <w:t xml:space="preserve">                settings: &lt;</w:t>
+      </w:r>
+      <w:proofErr w:type="spellStart"/>
+      <w:r>
+        <w:t>ProxySettings</w:t>
+      </w:r>
+      <w:proofErr w:type="spellEnd"/>
+      <w:r>
+        <w:t xml:space="preserve"> json&gt;</w:t>
+      </w:r>
+      <w:r>
+        <w:br/>
+        <w:t xml:space="preserve">                </w:t>
+      </w:r>
+      <w:r>
+        <w:t>rules</w:t>
+      </w:r>
+      <w:r>
+        <w:t>:</w:t>
+      </w:r>
+      <w:r>
+        <w:br/>
+        <w:t xml:space="preserve">                    name1: &lt;</w:t>
+      </w:r>
+      <w:proofErr w:type="spellStart"/>
+      <w:r>
+        <w:t>ProxyRoute</w:t>
+      </w:r>
+      <w:proofErr w:type="spellEnd"/>
+      <w:r>
+        <w:t xml:space="preserve"> json&gt;</w:t>
+      </w:r>
+      <w:r>
+        <w:br/>
+        <w:t xml:space="preserve">                    name2: &lt;</w:t>
+      </w:r>
+      <w:proofErr w:type="spellStart"/>
+      <w:r>
+        <w:t>ProxyRoute</w:t>
+      </w:r>
+      <w:proofErr w:type="spellEnd"/>
+      <w:r>
+        <w:t xml:space="preserve"> json&gt;</w:t>
       </w:r>
       <w:r>
         <w:br/>
@@ -1454,17 +1561,161 @@
         <w:rPr>
           <w:rStyle w:val="EmphasizeChar"/>
         </w:rPr>
+        <w:t>proxies/*/conf</w:t>
+      </w:r>
+      <w:r>
+        <w:rPr>
+          <w:rStyle w:val="EmphasizeChar"/>
+        </w:rPr>
+        <w:tab/>
+      </w:r>
+      <w:r>
+        <w:rPr>
+          <w:rStyle w:val="EmphasizeChar"/>
+          <w:b w:val="0"/>
+          <w:color w:val="auto"/>
+        </w:rPr>
+        <w:t>Holds public or private proxy’s generated HAProxy configuration as a ZIP archive.</w:t>
+      </w:r>
+    </w:p>
+    <w:p>
+      <w:pPr>
+        <w:ind w:left="2160" w:hanging="1800"/>
+        <w:rPr>
+          <w:rStyle w:val="EmphasizeChar"/>
+          <w:b w:val="0"/>
+          <w:color w:val="auto"/>
+        </w:rPr>
+      </w:pPr>
+      <w:r>
+        <w:rPr>
+          <w:rStyle w:val="EmphasizeChar"/>
+        </w:rPr>
         <w:t>proxies/*/</w:t>
       </w:r>
       <w:r>
         <w:rPr>
           <w:rStyle w:val="EmphasizeChar"/>
         </w:rPr>
+        <w:t>hash</w:t>
+      </w:r>
+      <w:r>
+        <w:rPr>
+          <w:rStyle w:val="EmphasizeChar"/>
+        </w:rPr>
+        <w:tab/>
+      </w:r>
+      <w:r>
+        <w:rPr>
+          <w:rStyle w:val="EmphasizeChar"/>
+          <w:b w:val="0"/>
+          <w:color w:val="auto"/>
+        </w:rPr>
+        <w:t>The</w:t>
+      </w:r>
+      <w:r>
+        <w:rPr>
+          <w:rStyle w:val="EmphasizeChar"/>
+          <w:b w:val="0"/>
+          <w:color w:val="auto"/>
+        </w:rPr>
+        <w:t xml:space="preserve"> MD5 hash of the</w:t>
+      </w:r>
+      <w:r>
+        <w:rPr>
+          <w:rStyle w:val="EmphasizeChar"/>
+          <w:b w:val="0"/>
+          <w:color w:val="auto"/>
+        </w:rPr>
+        <w:t xml:space="preserve"> public or private proxy’s</w:t>
+      </w:r>
+      <w:r>
+        <w:rPr>
+          <w:rStyle w:val="EmphasizeChar"/>
+          <w:b w:val="0"/>
+          <w:color w:val="auto"/>
+        </w:rPr>
+        <w:t xml:space="preserve"> </w:t>
+      </w:r>
+      <w:r>
+        <w:rPr>
+          <w:rStyle w:val="EmphasizeChar"/>
+        </w:rPr>
         <w:t>conf</w:t>
       </w:r>
       <w:r>
         <w:rPr>
           <w:rStyle w:val="EmphasizeChar"/>
+          <w:b w:val="0"/>
+          <w:color w:val="auto"/>
+        </w:rPr>
+        <w:t xml:space="preserve"> archive combined with the hash of all of the </w:t>
+      </w:r>
+      <w:r>
+        <w:rPr>
+          <w:rStyle w:val="EmphasizeChar"/>
+          <w:b w:val="0"/>
+          <w:color w:val="auto"/>
+        </w:rPr>
+        <w:t>referenced</w:t>
+      </w:r>
+      <w:r>
+        <w:rPr>
+          <w:rStyle w:val="EmphasizeChar"/>
+          <w:b w:val="0"/>
+          <w:color w:val="auto"/>
+        </w:rPr>
+        <w:t xml:space="preserve"> certificates.  This is used </w:t>
+      </w:r>
+      <w:r>
+        <w:rPr>
+          <w:rStyle w:val="EmphasizeChar"/>
+          <w:b w:val="0"/>
+          <w:color w:val="auto"/>
+        </w:rPr>
+        <w:t xml:space="preserve">by </w:t>
+      </w:r>
+      <w:r>
+        <w:rPr>
+          <w:rStyle w:val="EmphasizeChar"/>
+        </w:rPr>
+        <w:t>neon-proxy</w:t>
+      </w:r>
+      <w:r>
+        <w:rPr>
+          <w:rStyle w:val="EmphasizeChar"/>
+          <w:b w:val="0"/>
+          <w:color w:val="auto"/>
+        </w:rPr>
+        <w:t xml:space="preserve"> instances </w:t>
+      </w:r>
+      <w:r>
+        <w:rPr>
+          <w:rStyle w:val="EmphasizeChar"/>
+          <w:b w:val="0"/>
+          <w:color w:val="auto"/>
+        </w:rPr>
+        <w:t>to detect when the proxy configuration has changed.</w:t>
+      </w:r>
+    </w:p>
+    <w:p>
+      <w:pPr>
+        <w:ind w:left="2160" w:hanging="1800"/>
+        <w:rPr>
+          <w:rStyle w:val="EmphasizeChar"/>
+          <w:b w:val="0"/>
+          <w:color w:val="auto"/>
+        </w:rPr>
+      </w:pPr>
+      <w:r>
+        <w:rPr>
+          <w:rStyle w:val="EmphasizeChar"/>
+        </w:rPr>
+        <w:t>status/*</w:t>
+      </w:r>
+      <w:r>
+        <w:rPr>
+          <w:rStyle w:val="EmphasizeChar"/>
         </w:rPr>
         <w:tab/>
       </w:r>
@@ -1474,31 +1725,50 @@
           <w:b w:val="0"/>
           <w:color w:val="auto"/>
         </w:rPr>
-        <w:t>H</w:t>
-      </w:r>
-      <w:r>
-        <w:rPr>
-          <w:rStyle w:val="EmphasizeChar"/>
-          <w:b w:val="0"/>
-          <w:color w:val="auto"/>
-        </w:rPr>
-        <w:t>olds public</w:t>
-      </w:r>
-      <w:r>
-        <w:rPr>
-          <w:rStyle w:val="EmphasizeChar"/>
-          <w:b w:val="0"/>
-          <w:color w:val="auto"/>
-        </w:rPr>
-        <w:t xml:space="preserve"> or private</w:t>
-      </w:r>
-      <w:r>
-        <w:rPr>
-          <w:rStyle w:val="EmphasizeChar"/>
-          <w:b w:val="0"/>
-          <w:color w:val="auto"/>
-        </w:rPr>
-        <w:t xml:space="preserve"> proxy’s generated HAProxy configuration as a ZIP archive.</w:t>
+        <w:t>(</w:t>
+      </w:r>
+      <w:r>
+        <w:rPr>
+          <w:rStyle w:val="EmphasizeChar"/>
+        </w:rPr>
+        <w:t>json</w:t>
+      </w:r>
+      <w:r>
+        <w:rPr>
+          <w:rStyle w:val="EmphasizeChar"/>
+          <w:b w:val="0"/>
+          <w:color w:val="auto"/>
+        </w:rPr>
+        <w:t>) D</w:t>
+      </w:r>
+      <w:r>
+        <w:rPr>
+          <w:rStyle w:val="EmphasizeChar"/>
+          <w:b w:val="0"/>
+          <w:color w:val="auto"/>
+        </w:rPr>
+        <w:t xml:space="preserve">escribes the proxy route status at the time the </w:t>
+      </w:r>
+      <w:r>
+        <w:rPr>
+          <w:rStyle w:val="EmphasizeChar"/>
+        </w:rPr>
+        <w:t>neon-proxy-manager</w:t>
+      </w:r>
+      <w:r>
+        <w:rPr>
+          <w:rStyle w:val="EmphasizeChar"/>
+          <w:b w:val="0"/>
+        </w:rPr>
+        <w:t xml:space="preserve"> </w:t>
+      </w:r>
+      <w:r>
+        <w:rPr>
+          <w:rStyle w:val="EmphasizeChar"/>
+          <w:b w:val="0"/>
+          <w:color w:val="auto"/>
+        </w:rPr>
+        <w:t>last processed cluster routes for the named proxy.</w:t>
       </w:r>
     </w:p>
     <w:p>
@@ -1514,164 +1784,574 @@
         <w:rPr>
           <w:rStyle w:val="EmphasizeChar"/>
         </w:rPr>
-        <w:t>proxies/*/</w:t>
-      </w:r>
-      <w:r>
-        <w:rPr>
-          <w:rStyle w:val="EmphasizeChar"/>
+        <w:t>conf</w:t>
+      </w:r>
+      <w:r>
+        <w:rPr>
+          <w:rStyle w:val="EmphasizeChar"/>
+        </w:rPr>
+        <w:tab/>
+      </w:r>
+      <w:r>
+        <w:rPr>
+          <w:rStyle w:val="EmphasizeChar"/>
+          <w:b w:val="0"/>
+          <w:color w:val="auto"/>
+        </w:rPr>
+        <w:t>R</w:t>
+      </w:r>
+      <w:r>
+        <w:rPr>
+          <w:rStyle w:val="EmphasizeChar"/>
+          <w:b w:val="0"/>
+          <w:color w:val="auto"/>
+        </w:rPr>
+        <w:t xml:space="preserve">oot key for </w:t>
+      </w:r>
+      <w:r>
+        <w:rPr>
+          <w:rStyle w:val="EmphasizeChar"/>
+          <w:b w:val="0"/>
+          <w:color w:val="auto"/>
+        </w:rPr>
+        <w:t>load balancer settings and rules</w:t>
+      </w:r>
+      <w:r>
+        <w:rPr>
+          <w:rStyle w:val="EmphasizeChar"/>
+          <w:b w:val="0"/>
+          <w:color w:val="auto"/>
+        </w:rPr>
+        <w:t>.</w:t>
+      </w:r>
+    </w:p>
+    <w:p>
+      <w:pPr>
+        <w:ind w:left="2160" w:hanging="1800"/>
+        <w:rPr>
+          <w:rStyle w:val="EmphasizeChar"/>
+          <w:b w:val="0"/>
+          <w:color w:val="auto"/>
+        </w:rPr>
+      </w:pPr>
+      <w:r>
+        <w:rPr>
+          <w:rStyle w:val="EmphasizeChar"/>
+        </w:rPr>
+        <w:t>conf/reload</w:t>
+      </w:r>
+      <w:r>
+        <w:rPr>
+          <w:rStyle w:val="EmphasizeChar"/>
+        </w:rPr>
+        <w:tab/>
+      </w:r>
+      <w:r>
+        <w:rPr>
+          <w:rStyle w:val="EmphasizeChar"/>
+          <w:b w:val="0"/>
+          <w:color w:val="auto"/>
+        </w:rPr>
+        <w:t>UUID updated whenever any of the configuration properties are changed.  neon-proxy-manager polls this frequently and republishes the proxy configurations when a change is detected.</w:t>
+      </w:r>
+    </w:p>
+    <w:p>
+      <w:pPr>
+        <w:ind w:left="2160" w:hanging="1800"/>
+        <w:rPr>
+          <w:rStyle w:val="EmphasizeChar"/>
+          <w:b w:val="0"/>
+          <w:color w:val="auto"/>
+        </w:rPr>
+      </w:pPr>
+      <w:r>
+        <w:rPr>
+          <w:rStyle w:val="EmphasizeChar"/>
+        </w:rPr>
+        <w:t>conf/</w:t>
+      </w:r>
+      <w:r>
+        <w:rPr>
+          <w:rStyle w:val="EmphasizeChar"/>
+        </w:rPr>
+        <w:t>*/</w:t>
+      </w:r>
+      <w:r>
+        <w:rPr>
+          <w:rStyle w:val="EmphasizeChar"/>
+        </w:rPr>
+        <w:t>settings</w:t>
+      </w:r>
+      <w:r>
+        <w:rPr>
+          <w:rStyle w:val="EmphasizeChar"/>
+        </w:rPr>
+        <w:tab/>
+      </w:r>
+      <w:proofErr w:type="gramStart"/>
+      <w:r>
+        <w:rPr>
+          <w:rStyle w:val="EmphasizeChar"/>
+          <w:b w:val="0"/>
+          <w:color w:val="auto"/>
+        </w:rPr>
+        <w:t>The</w:t>
+      </w:r>
+      <w:proofErr w:type="gramEnd"/>
+      <w:r>
+        <w:rPr>
+          <w:rStyle w:val="EmphasizeChar"/>
+          <w:b w:val="0"/>
+          <w:color w:val="auto"/>
+        </w:rPr>
+        <w:t xml:space="preserve"> </w:t>
+      </w:r>
+      <w:r>
+        <w:rPr>
+          <w:rStyle w:val="EmphasizeChar"/>
+          <w:b w:val="0"/>
+          <w:color w:val="auto"/>
+        </w:rPr>
+        <w:t>load balancer</w:t>
+      </w:r>
+      <w:r>
+        <w:rPr>
+          <w:rStyle w:val="EmphasizeChar"/>
+          <w:b w:val="0"/>
+          <w:color w:val="auto"/>
+        </w:rPr>
+        <w:t xml:space="preserve"> settings</w:t>
+      </w:r>
+      <w:r>
+        <w:rPr>
+          <w:rStyle w:val="EmphasizeChar"/>
+          <w:b w:val="0"/>
+          <w:color w:val="auto"/>
+        </w:rPr>
+        <w:t xml:space="preserve"> </w:t>
+      </w:r>
+      <w:r>
+        <w:rPr>
+          <w:rStyle w:val="EmphasizeChar"/>
+          <w:b w:val="0"/>
+          <w:color w:val="auto"/>
+        </w:rPr>
+        <w:t xml:space="preserve">(see the </w:t>
+      </w:r>
+      <w:proofErr w:type="spellStart"/>
+      <w:r>
+        <w:rPr>
+          <w:rStyle w:val="EmphasizeChar"/>
+        </w:rPr>
+        <w:t>LoadBalancer</w:t>
+      </w:r>
+      <w:r>
+        <w:rPr>
+          <w:rStyle w:val="EmphasizeChar"/>
+        </w:rPr>
+        <w:t>Settings</w:t>
+      </w:r>
+      <w:proofErr w:type="spellEnd"/>
+      <w:r>
+        <w:rPr>
+          <w:rStyle w:val="EmphasizeChar"/>
+          <w:b w:val="0"/>
+        </w:rPr>
+        <w:t xml:space="preserve"> </w:t>
+      </w:r>
+      <w:r>
+        <w:rPr>
+          <w:rStyle w:val="EmphasizeChar"/>
+          <w:b w:val="0"/>
+          <w:color w:val="auto"/>
+        </w:rPr>
+        <w:t>type)</w:t>
+      </w:r>
+      <w:r>
+        <w:rPr>
+          <w:rStyle w:val="EmphasizeChar"/>
+          <w:b w:val="0"/>
+          <w:color w:val="auto"/>
+        </w:rPr>
+        <w:t>.</w:t>
+      </w:r>
+    </w:p>
+    <w:p>
+      <w:pPr>
+        <w:ind w:left="2160" w:hanging="1800"/>
+        <w:rPr>
+          <w:rStyle w:val="EmphasizeChar"/>
+          <w:b w:val="0"/>
+          <w:color w:val="auto"/>
+        </w:rPr>
+      </w:pPr>
+      <w:r>
+        <w:rPr>
+          <w:rStyle w:val="EmphasizeChar"/>
+        </w:rPr>
+        <w:t>conf/</w:t>
+      </w:r>
+      <w:r>
+        <w:rPr>
+          <w:rStyle w:val="EmphasizeChar"/>
+        </w:rPr>
+        <w:t>*/rules</w:t>
+      </w:r>
+      <w:r>
+        <w:rPr>
+          <w:rStyle w:val="EmphasizeChar"/>
+        </w:rPr>
+        <w:tab/>
+      </w:r>
+      <w:r>
+        <w:rPr>
+          <w:rStyle w:val="EmphasizeChar"/>
+          <w:b w:val="0"/>
+          <w:color w:val="auto"/>
+        </w:rPr>
+        <w:t xml:space="preserve">The load balancer rules for the </w:t>
+      </w:r>
+      <w:r>
+        <w:rPr>
+          <w:rStyle w:val="EmphasizeChar"/>
+          <w:b w:val="0"/>
+          <w:color w:val="auto"/>
+        </w:rPr>
+        <w:t xml:space="preserve">load balancer </w:t>
+      </w:r>
+      <w:r>
+        <w:rPr>
+          <w:rStyle w:val="EmphasizeChar"/>
+          <w:b w:val="0"/>
+          <w:color w:val="auto"/>
+        </w:rPr>
+        <w:t xml:space="preserve">(see the </w:t>
+      </w:r>
+      <w:proofErr w:type="spellStart"/>
+      <w:r>
+        <w:rPr>
+          <w:rStyle w:val="EmphasizeChar"/>
+        </w:rPr>
+        <w:t>LoadBalancerRule</w:t>
+      </w:r>
+      <w:proofErr w:type="spellEnd"/>
+      <w:r>
+        <w:rPr>
+          <w:rStyle w:val="EmphasizeChar"/>
+          <w:b w:val="0"/>
+        </w:rPr>
+        <w:t xml:space="preserve"> </w:t>
+      </w:r>
+      <w:r>
+        <w:rPr>
+          <w:rStyle w:val="EmphasizeChar"/>
+          <w:b w:val="0"/>
+          <w:color w:val="auto"/>
+        </w:rPr>
+        <w:t>type).</w:t>
+      </w:r>
+    </w:p>
+    <w:p>
+      <w:pPr>
+        <w:ind w:left="2160" w:hanging="1800"/>
+        <w:rPr>
+          <w:rStyle w:val="EmphasizeChar"/>
+          <w:b w:val="0"/>
+          <w:color w:val="auto"/>
+        </w:rPr>
+      </w:pPr>
+      <w:r>
+        <w:rPr>
+          <w:rStyle w:val="EmphasizeChar"/>
+        </w:rPr>
+        <w:t>cert</w:t>
+      </w:r>
+      <w:r>
+        <w:rPr>
+          <w:rStyle w:val="EmphasizeChar"/>
+        </w:rPr>
+        <w:t>-update</w:t>
+      </w:r>
+      <w:r>
+        <w:rPr>
+          <w:rStyle w:val="EmphasizeChar"/>
+        </w:rPr>
+        <w:tab/>
+      </w:r>
+      <w:r>
+        <w:rPr>
+          <w:rStyle w:val="EmphasizeChar"/>
+          <w:b w:val="0"/>
+          <w:color w:val="auto"/>
+        </w:rPr>
+        <w:t>Updated with a new UUID</w:t>
+      </w:r>
+      <w:r>
+        <w:rPr>
+          <w:rStyle w:val="EmphasizeChar"/>
+          <w:b w:val="0"/>
+          <w:color w:val="auto"/>
+        </w:rPr>
+        <w:t xml:space="preserve"> by the </w:t>
+      </w:r>
+      <w:r>
+        <w:rPr>
+          <w:rStyle w:val="EmphasizeChar"/>
+        </w:rPr>
+        <w:t>neon-cli</w:t>
+      </w:r>
+      <w:r>
+        <w:rPr>
+          <w:rStyle w:val="EmphasizeChar"/>
+          <w:b w:val="0"/>
+        </w:rPr>
+        <w:t xml:space="preserve"> </w:t>
+      </w:r>
+      <w:r>
+        <w:rPr>
+          <w:rStyle w:val="EmphasizeChar"/>
+          <w:b w:val="0"/>
+          <w:color w:val="auto"/>
+        </w:rPr>
+        <w:t>whenever certificates are modified.</w:t>
+      </w:r>
+      <w:r>
+        <w:rPr>
+          <w:rStyle w:val="EmphasizeChar"/>
+          <w:b w:val="0"/>
+          <w:color w:val="auto"/>
+        </w:rPr>
+        <w:t xml:space="preserve">  </w:t>
+      </w:r>
+      <w:r>
+        <w:rPr>
+          <w:rStyle w:val="EmphasizeChar"/>
+        </w:rPr>
+        <w:t>neon-proxy-manager</w:t>
+      </w:r>
+      <w:r>
+        <w:rPr>
+          <w:rStyle w:val="EmphasizeChar"/>
+          <w:b w:val="0"/>
+          <w:color w:val="auto"/>
+        </w:rPr>
+        <w:t xml:space="preserve"> monitors this and republishes immediately on a change.</w:t>
+      </w:r>
+    </w:p>
+    <w:p>
+      <w:r>
+        <w:t xml:space="preserve">The </w:t>
+      </w:r>
+      <w:r>
+        <w:rPr>
+          <w:rStyle w:val="EmphasizeChar"/>
+        </w:rPr>
+        <w:t>neon-proxy-public</w:t>
+      </w:r>
+      <w:r>
+        <w:t xml:space="preserve"> and </w:t>
+      </w:r>
+      <w:r>
+        <w:rPr>
+          <w:rStyle w:val="EmphasizeChar"/>
+        </w:rPr>
+        <w:t>neon-proxy-private</w:t>
+      </w:r>
+      <w:r>
+        <w:t xml:space="preserve"> </w:t>
+      </w:r>
+      <w:r>
+        <w:t xml:space="preserve">services in the Swarm as well as the </w:t>
+      </w:r>
+      <w:r>
+        <w:rPr>
+          <w:rStyle w:val="EmphasizeChar"/>
+        </w:rPr>
+        <w:t>neon-proxy-</w:t>
+      </w:r>
+      <w:r>
+        <w:rPr>
+          <w:rStyle w:val="EmphasizeChar"/>
+        </w:rPr>
+        <w:t>private-</w:t>
+      </w:r>
+      <w:r>
+        <w:rPr>
+          <w:rStyle w:val="EmphasizeChar"/>
+        </w:rPr>
+        <w:t>bridge</w:t>
+      </w:r>
+      <w:r>
+        <w:t xml:space="preserve"> containers on the pet nodes</w:t>
+      </w:r>
+      <w:r>
+        <w:t xml:space="preserve"> are </w:t>
+      </w:r>
+      <w:r>
+        <w:t>all</w:t>
+      </w:r>
+      <w:r>
+        <w:t xml:space="preserve"> based on the </w:t>
+      </w:r>
+      <w:r>
+        <w:rPr>
+          <w:rStyle w:val="CodeChar"/>
+        </w:rPr>
+        <w:t>neoncluster/neon-proxy</w:t>
+      </w:r>
+      <w:r>
+        <w:t xml:space="preserve"> image.  This image is designed to download a ZIP archive from a Consul key.  This ZIP file includes the HAProxy configuration as well as other configuration artifacts.  The services then continue to mon</w:t>
+      </w:r>
+      <w:r>
+        <w:t>itor the Consul key for changes to dynamically reconfigure themselves.</w:t>
+      </w:r>
+    </w:p>
+    <w:p>
+      <w:r>
+        <w:t>Each</w:t>
+      </w:r>
+      <w:r>
+        <w:t xml:space="preserve"> proxy service </w:t>
+      </w:r>
+      <w:r>
+        <w:rPr>
+          <w:rStyle w:val="EmphasizeChar"/>
+        </w:rPr>
+        <w:t>setting</w:t>
+      </w:r>
+      <w:r>
+        <w:rPr>
+          <w:rStyle w:val="EmphasizeChar"/>
+        </w:rPr>
+        <w:t>s</w:t>
+      </w:r>
+      <w:r>
+        <w:t xml:space="preserve"> key holds </w:t>
+      </w:r>
+      <w:r>
+        <w:t>global definitions (JSON)</w:t>
+      </w:r>
+      <w:r>
+        <w:t>,</w:t>
+      </w:r>
+      <w:r>
+        <w:t xml:space="preserve"> and the </w:t>
+      </w:r>
+      <w:r>
+        <w:t>route</w:t>
+      </w:r>
+      <w:r>
+        <w:t xml:space="preserve"> keys </w:t>
+      </w:r>
+      <w:r>
+        <w:t>describe how traffic is to be routed</w:t>
+      </w:r>
+      <w:r>
+        <w:t xml:space="preserve"> (also JSON).  </w:t>
+      </w:r>
+      <w:r>
+        <w:t xml:space="preserve"> </w:t>
+      </w:r>
+      <w:r>
+        <w:t>T</w:t>
+      </w:r>
+      <w:r>
+        <w:t xml:space="preserve">he </w:t>
+      </w:r>
+      <w:r>
+        <w:rPr>
+          <w:rStyle w:val="EmphasizeChar"/>
+        </w:rPr>
+        <w:t>conf</w:t>
+      </w:r>
+      <w:r>
+        <w:t xml:space="preserve"> key holds the </w:t>
+      </w:r>
+      <w:r>
+        <w:t>generated</w:t>
+      </w:r>
+      <w:r>
+        <w:t xml:space="preserve"> HAProxy configuration</w:t>
+      </w:r>
+      <w:r>
+        <w:t xml:space="preserve"> ZIP archive</w:t>
+      </w:r>
+      <w:r>
+        <w:t xml:space="preserve"> and </w:t>
+      </w:r>
+      <w:r>
+        <w:t>artifacts</w:t>
+      </w:r>
+      <w:r>
+        <w:t>.</w:t>
+      </w:r>
+      <w:r>
+        <w:t xml:space="preserve">  </w:t>
+      </w:r>
+      <w:r>
+        <w:rPr>
+          <w:b/>
+          <w:color w:val="C45911" w:themeColor="accent2" w:themeShade="BF"/>
         </w:rPr>
         <w:t>hash</w:t>
       </w:r>
       <w:r>
         <w:rPr>
-          <w:rStyle w:val="EmphasizeChar"/>
-        </w:rPr>
-        <w:tab/>
-      </w:r>
-      <w:r>
-        <w:rPr>
-          <w:rStyle w:val="EmphasizeChar"/>
-          <w:b w:val="0"/>
-          <w:color w:val="auto"/>
-        </w:rPr>
-        <w:t>The</w:t>
-      </w:r>
-      <w:r>
-        <w:rPr>
-          <w:rStyle w:val="EmphasizeChar"/>
-          <w:b w:val="0"/>
-          <w:color w:val="auto"/>
-        </w:rPr>
-        <w:t xml:space="preserve"> MD5 hash of the</w:t>
-      </w:r>
-      <w:r>
-        <w:rPr>
-          <w:rStyle w:val="EmphasizeChar"/>
-          <w:b w:val="0"/>
-          <w:color w:val="auto"/>
-        </w:rPr>
-        <w:t xml:space="preserve"> public or private proxy’s</w:t>
-      </w:r>
-      <w:r>
-        <w:rPr>
-          <w:rStyle w:val="EmphasizeChar"/>
-          <w:b w:val="0"/>
-          <w:color w:val="auto"/>
-        </w:rPr>
-        <w:t xml:space="preserve"> </w:t>
-      </w:r>
-      <w:r>
-        <w:rPr>
-          <w:rStyle w:val="EmphasizeChar"/>
+          <w:color w:val="C45911" w:themeColor="accent2" w:themeShade="BF"/>
+        </w:rPr>
+        <w:t xml:space="preserve"> </w:t>
+      </w:r>
+      <w:r>
+        <w:t xml:space="preserve">is the MD5 hash of the </w:t>
+      </w:r>
+      <w:r>
+        <w:rPr>
+          <w:b/>
+          <w:color w:val="C45911" w:themeColor="accent2" w:themeShade="BF"/>
         </w:rPr>
         <w:t>conf</w:t>
       </w:r>
       <w:r>
         <w:rPr>
-          <w:rStyle w:val="EmphasizeChar"/>
-          <w:b w:val="0"/>
-          <w:color w:val="auto"/>
-        </w:rPr>
-        <w:t xml:space="preserve"> archive combined with the hash of all of the </w:t>
-      </w:r>
-      <w:r>
-        <w:rPr>
-          <w:rStyle w:val="EmphasizeChar"/>
-          <w:b w:val="0"/>
-          <w:color w:val="auto"/>
-        </w:rPr>
-        <w:t>referenced</w:t>
-      </w:r>
-      <w:r>
-        <w:rPr>
-          <w:rStyle w:val="EmphasizeChar"/>
-          <w:b w:val="0"/>
-          <w:color w:val="auto"/>
-        </w:rPr>
-        <w:t xml:space="preserve"> certificates.  This is used </w:t>
-      </w:r>
-      <w:r>
-        <w:rPr>
-          <w:rStyle w:val="EmphasizeChar"/>
-          <w:b w:val="0"/>
-          <w:color w:val="auto"/>
-        </w:rPr>
-        <w:t xml:space="preserve">by </w:t>
-      </w:r>
-      <w:r>
-        <w:rPr>
-          <w:rStyle w:val="EmphasizeChar"/>
-        </w:rPr>
-        <w:t>neon-proxy</w:t>
-      </w:r>
-      <w:r>
-        <w:rPr>
-          <w:rStyle w:val="EmphasizeChar"/>
-          <w:b w:val="0"/>
-          <w:color w:val="auto"/>
-        </w:rPr>
-        <w:t xml:space="preserve"> instances </w:t>
-      </w:r>
-      <w:r>
-        <w:rPr>
-          <w:rStyle w:val="EmphasizeChar"/>
-          <w:b w:val="0"/>
-          <w:color w:val="auto"/>
-        </w:rPr>
-        <w:t>to detect when the proxy configuration has changed.</w:t>
-      </w:r>
-    </w:p>
-    <w:p>
-      <w:pPr>
-        <w:ind w:left="2160" w:hanging="1800"/>
-        <w:rPr>
-          <w:rStyle w:val="EmphasizeChar"/>
-          <w:b w:val="0"/>
-          <w:color w:val="auto"/>
-        </w:rPr>
-      </w:pPr>
-      <w:r>
-        <w:rPr>
-          <w:rStyle w:val="EmphasizeChar"/>
-        </w:rPr>
-        <w:t>status/*</w:t>
-      </w:r>
-      <w:r>
-        <w:rPr>
-          <w:rStyle w:val="EmphasizeChar"/>
-        </w:rPr>
-        <w:tab/>
-      </w:r>
-      <w:r>
-        <w:rPr>
-          <w:rStyle w:val="EmphasizeChar"/>
-          <w:b w:val="0"/>
-          <w:color w:val="auto"/>
-        </w:rPr>
-        <w:t>(</w:t>
-      </w:r>
-      <w:r>
-        <w:rPr>
-          <w:rStyle w:val="EmphasizeChar"/>
-        </w:rPr>
-        <w:t>json</w:t>
-      </w:r>
-      <w:r>
-        <w:rPr>
-          <w:rStyle w:val="EmphasizeChar"/>
-          <w:b w:val="0"/>
-          <w:color w:val="auto"/>
-        </w:rPr>
-        <w:t>) D</w:t>
-      </w:r>
-      <w:r>
-        <w:rPr>
-          <w:rStyle w:val="EmphasizeChar"/>
-          <w:b w:val="0"/>
-          <w:color w:val="auto"/>
-        </w:rPr>
-        <w:t xml:space="preserve">escribes the proxy route status at the time the </w:t>
-      </w:r>
+          <w:color w:val="C45911" w:themeColor="accent2" w:themeShade="BF"/>
+        </w:rPr>
+        <w:t xml:space="preserve"> </w:t>
+      </w:r>
+      <w:r>
+        <w:t>data plus the hashes of any referenced certificates.</w:t>
+      </w:r>
+      <w:r>
+        <w:t xml:space="preserve">  </w:t>
+      </w:r>
+      <w:r>
+        <w:rPr>
+          <w:rStyle w:val="EmphasizeChar"/>
+        </w:rPr>
+        <w:t>neon-</w:t>
+      </w:r>
+      <w:r>
+        <w:rPr>
+          <w:rStyle w:val="EmphasizeChar"/>
+        </w:rPr>
+        <w:t>proxy-private-bridge</w:t>
+      </w:r>
+      <w:r>
+        <w:t xml:space="preserve"> does not have settings or routes because these are derived from the </w:t>
+      </w:r>
+      <w:r>
+        <w:rPr>
+          <w:rStyle w:val="EmphasizeChar"/>
+        </w:rPr>
+        <w:t>neon-proxy-private</w:t>
+      </w:r>
+      <w:r>
+        <w:t xml:space="preserve"> configuration.</w:t>
+      </w:r>
+      <w:r>
+        <w:t xml:space="preserve"> </w:t>
+      </w:r>
+    </w:p>
+    <w:p>
       <w:r>
         <w:rPr>
           <w:rStyle w:val="EmphasizeChar"/>
@@ -1679,103 +2359,88 @@
         <w:t>neon-proxy-manager</w:t>
       </w:r>
       <w:r>
-        <w:rPr>
-          <w:rStyle w:val="EmphasizeChar"/>
-          <w:b w:val="0"/>
-        </w:rPr>
-        <w:t xml:space="preserve"> </w:t>
-      </w:r>
-      <w:r>
-        <w:rPr>
-          <w:rStyle w:val="EmphasizeChar"/>
-          <w:b w:val="0"/>
-          <w:color w:val="auto"/>
-        </w:rPr>
-        <w:t>last processed cluster routes for the named proxy.</w:t>
-      </w:r>
-    </w:p>
-    <w:p>
-      <w:pPr>
-        <w:ind w:left="2160" w:hanging="1800"/>
-        <w:rPr>
-          <w:rStyle w:val="EmphasizeChar"/>
-          <w:b w:val="0"/>
-          <w:color w:val="auto"/>
-        </w:rPr>
-      </w:pPr>
-      <w:r>
-        <w:rPr>
-          <w:rStyle w:val="EmphasizeChar"/>
+        <w:t xml:space="preserve"> works by </w:t>
+      </w:r>
+      <w:r>
+        <w:t>polling</w:t>
+      </w:r>
+      <w:r>
+        <w:t xml:space="preserve"> </w:t>
+      </w:r>
+      <w:r>
+        <w:rPr>
+          <w:b/>
+          <w:color w:val="C45911" w:themeColor="accent2" w:themeShade="BF"/>
+        </w:rPr>
+        <w:t>neon/service/neon-proxy-manager/</w:t>
+      </w:r>
+      <w:r>
+        <w:rPr>
+          <w:b/>
+          <w:color w:val="C45911" w:themeColor="accent2" w:themeShade="BF"/>
         </w:rPr>
         <w:t>conf</w:t>
       </w:r>
       <w:r>
         <w:rPr>
-          <w:rStyle w:val="EmphasizeChar"/>
-        </w:rPr>
-        <w:tab/>
-      </w:r>
-      <w:r>
-        <w:rPr>
-          <w:rStyle w:val="EmphasizeChar"/>
-          <w:b w:val="0"/>
-          <w:color w:val="auto"/>
-        </w:rPr>
-        <w:t>R</w:t>
-      </w:r>
-      <w:r>
-        <w:rPr>
-          <w:rStyle w:val="EmphasizeChar"/>
-          <w:b w:val="0"/>
-          <w:color w:val="auto"/>
-        </w:rPr>
-        <w:t>oot key for proxy settings that need to be monitored for changes.</w:t>
-      </w:r>
-    </w:p>
-    <w:p>
-      <w:pPr>
-        <w:ind w:left="2160" w:hanging="1800"/>
-        <w:rPr>
-          <w:rStyle w:val="EmphasizeChar"/>
-          <w:b w:val="0"/>
-          <w:color w:val="auto"/>
-        </w:rPr>
-      </w:pPr>
-      <w:r>
-        <w:rPr>
-          <w:rStyle w:val="EmphasizeChar"/>
-        </w:rPr>
-        <w:t>reload</w:t>
-      </w:r>
-      <w:r>
-        <w:rPr>
-          <w:rStyle w:val="EmphasizeChar"/>
-        </w:rPr>
-        <w:tab/>
-      </w:r>
-      <w:r>
-        <w:rPr>
-          <w:rStyle w:val="EmphasizeChar"/>
-          <w:b w:val="0"/>
-          <w:color w:val="auto"/>
-        </w:rPr>
-        <w:t xml:space="preserve">Touched </w:t>
-      </w:r>
-      <w:r>
-        <w:rPr>
-          <w:rStyle w:val="EmphasizeChar"/>
-          <w:b w:val="0"/>
-          <w:color w:val="auto"/>
-        </w:rPr>
-        <w:t>when</w:t>
-      </w:r>
-      <w:r>
-        <w:rPr>
-          <w:rStyle w:val="EmphasizeChar"/>
-          <w:b w:val="0"/>
-          <w:color w:val="auto"/>
-        </w:rPr>
-        <w:t xml:space="preserve"> the </w:t>
+          <w:b/>
+          <w:color w:val="C45911" w:themeColor="accent2" w:themeShade="BF"/>
+        </w:rPr>
+        <w:t>/*</w:t>
+      </w:r>
+      <w:r>
+        <w:t xml:space="preserve"> </w:t>
+      </w:r>
+      <w:r>
+        <w:t>for changes.</w:t>
+      </w:r>
+      <w:r>
+        <w:t xml:space="preserve">  The</w:t>
+      </w:r>
+      <w:r>
+        <w:t xml:space="preserve"> </w:t>
+      </w:r>
+      <w:r>
+        <w:rPr>
+          <w:rStyle w:val="EmphasizeChar"/>
+        </w:rPr>
+        <w:t xml:space="preserve">settings </w:t>
+      </w:r>
+      <w:r>
+        <w:t xml:space="preserve">and/or </w:t>
+      </w:r>
+      <w:r>
+        <w:rPr>
+          <w:b/>
+          <w:color w:val="C45911" w:themeColor="accent2" w:themeShade="BF"/>
+        </w:rPr>
+        <w:t>route</w:t>
+      </w:r>
+      <w:r>
+        <w:rPr>
+          <w:b/>
+          <w:color w:val="C45911" w:themeColor="accent2" w:themeShade="BF"/>
+        </w:rPr>
+        <w:t>/*</w:t>
+      </w:r>
+      <w:r>
+        <w:rPr>
+          <w:b/>
+          <w:color w:val="C45911" w:themeColor="accent2" w:themeShade="BF"/>
+        </w:rPr>
+        <w:t xml:space="preserve"> </w:t>
+      </w:r>
+      <w:r>
+        <w:t xml:space="preserve">keys </w:t>
+      </w:r>
+      <w:r>
+        <w:t xml:space="preserve">will be </w:t>
+      </w:r>
+      <w:r>
+        <w:t>modified</w:t>
+      </w:r>
+      <w:r>
+        <w:t xml:space="preserve"> by </w:t>
       </w:r>
       <w:r>
         <w:rPr>
@@ -1787,621 +2452,43 @@
         <w:rPr>
           <w:rStyle w:val="EmphasizeChar"/>
         </w:rPr>
-        <w:t xml:space="preserve"> proxy NAME reload</w:t>
-      </w:r>
-      <w:r>
-        <w:rPr>
-          <w:rStyle w:val="EmphasizeChar"/>
-          <w:b w:val="0"/>
-        </w:rPr>
-        <w:t xml:space="preserve"> </w:t>
-      </w:r>
-      <w:r>
-        <w:rPr>
-          <w:rStyle w:val="EmphasizeChar"/>
-          <w:b w:val="0"/>
-          <w:color w:val="auto"/>
-        </w:rPr>
-        <w:t>command is executed.</w:t>
-      </w:r>
-      <w:r>
-        <w:rPr>
-          <w:rStyle w:val="EmphasizeChar"/>
-          <w:b w:val="0"/>
-          <w:color w:val="auto"/>
-        </w:rPr>
-        <w:t xml:space="preserve">  </w:t>
-      </w:r>
-      <w:r>
-        <w:rPr>
-          <w:rStyle w:val="EmphasizeChar"/>
-        </w:rPr>
-        <w:t>neon-proxy-manager</w:t>
-      </w:r>
-      <w:r>
-        <w:rPr>
-          <w:rStyle w:val="EmphasizeChar"/>
-          <w:b w:val="0"/>
-          <w:color w:val="auto"/>
-        </w:rPr>
-        <w:t xml:space="preserve"> monitors this and republishes immediately on a change.</w:t>
-      </w:r>
-    </w:p>
-    <w:p>
-      <w:pPr>
-        <w:ind w:left="2160" w:hanging="1800"/>
-        <w:rPr>
-          <w:rStyle w:val="EmphasizeChar"/>
-          <w:b w:val="0"/>
-          <w:color w:val="auto"/>
-        </w:rPr>
-      </w:pPr>
-      <w:r>
-        <w:rPr>
-          <w:rStyle w:val="EmphasizeChar"/>
-        </w:rPr>
-        <w:t>cert</w:t>
-      </w:r>
-      <w:r>
-        <w:rPr>
-          <w:rStyle w:val="EmphasizeChar"/>
-        </w:rPr>
-        <w:t>-update</w:t>
-      </w:r>
-      <w:r>
-        <w:rPr>
-          <w:rStyle w:val="EmphasizeChar"/>
-        </w:rPr>
-        <w:tab/>
-      </w:r>
-      <w:r>
-        <w:rPr>
-          <w:rStyle w:val="EmphasizeChar"/>
-          <w:b w:val="0"/>
-          <w:color w:val="auto"/>
-        </w:rPr>
-        <w:t>Touched</w:t>
-      </w:r>
-      <w:r>
-        <w:rPr>
-          <w:rStyle w:val="EmphasizeChar"/>
-          <w:b w:val="0"/>
-          <w:color w:val="auto"/>
-        </w:rPr>
-        <w:t xml:space="preserve"> by the </w:t>
-      </w:r>
-      <w:r>
-        <w:rPr>
-          <w:rStyle w:val="EmphasizeChar"/>
-        </w:rPr>
-        <w:t>neon-cli</w:t>
-      </w:r>
-      <w:r>
-        <w:rPr>
-          <w:rStyle w:val="EmphasizeChar"/>
-          <w:b w:val="0"/>
-        </w:rPr>
-        <w:t xml:space="preserve"> </w:t>
-      </w:r>
-      <w:r>
-        <w:rPr>
-          <w:rStyle w:val="EmphasizeChar"/>
-          <w:b w:val="0"/>
-          <w:color w:val="auto"/>
-        </w:rPr>
-        <w:t>whenever certificates are modified.</w:t>
-      </w:r>
-      <w:r>
-        <w:rPr>
-          <w:rStyle w:val="EmphasizeChar"/>
-          <w:b w:val="0"/>
-          <w:color w:val="auto"/>
-        </w:rPr>
-        <w:t xml:space="preserve">  </w:t>
-      </w:r>
-      <w:r>
-        <w:rPr>
-          <w:rStyle w:val="EmphasizeChar"/>
-        </w:rPr>
-        <w:t>neon-proxy-manager</w:t>
-      </w:r>
-      <w:r>
-        <w:rPr>
-          <w:rStyle w:val="EmphasizeChar"/>
-          <w:b w:val="0"/>
-          <w:color w:val="auto"/>
-        </w:rPr>
-        <w:t xml:space="preserve"> monitors this and republishes immediately on a change.</w:t>
-      </w:r>
-    </w:p>
-    <w:p>
-      <w:pPr>
-        <w:ind w:left="2160" w:hanging="1800"/>
-        <w:rPr>
-          <w:rStyle w:val="EmphasizeChar"/>
-          <w:b w:val="0"/>
-          <w:color w:val="auto"/>
-        </w:rPr>
-      </w:pPr>
-      <w:r>
-        <w:rPr>
-          <w:rStyle w:val="EmphasizeChar"/>
-        </w:rPr>
-        <w:t>settings</w:t>
-      </w:r>
-      <w:r>
-        <w:rPr>
-          <w:rStyle w:val="EmphasizeChar"/>
-        </w:rPr>
-        <w:tab/>
-      </w:r>
-      <w:r>
-        <w:rPr>
-          <w:rStyle w:val="EmphasizeChar"/>
-          <w:b w:val="0"/>
-          <w:color w:val="auto"/>
-        </w:rPr>
-        <w:t>G</w:t>
-      </w:r>
-      <w:r>
-        <w:rPr>
-          <w:rStyle w:val="EmphasizeChar"/>
-          <w:b w:val="0"/>
-          <w:color w:val="auto"/>
-        </w:rPr>
-        <w:t xml:space="preserve">lobal </w:t>
-      </w:r>
-      <w:r>
-        <w:rPr>
-          <w:rStyle w:val="EmphasizeChar"/>
-          <w:b w:val="0"/>
-          <w:color w:val="auto"/>
-        </w:rPr>
-        <w:t xml:space="preserve">per proxy </w:t>
-      </w:r>
-      <w:r>
-        <w:rPr>
-          <w:rStyle w:val="EmphasizeChar"/>
-          <w:b w:val="0"/>
-          <w:color w:val="auto"/>
-        </w:rPr>
-        <w:t xml:space="preserve">settings for a proxy formatted as json (see the </w:t>
-      </w:r>
-      <w:r>
-        <w:rPr>
-          <w:rStyle w:val="EmphasizeChar"/>
-        </w:rPr>
-        <w:t>ProxySettings</w:t>
-      </w:r>
-      <w:r>
-        <w:rPr>
-          <w:rStyle w:val="EmphasizeChar"/>
-          <w:b w:val="0"/>
-        </w:rPr>
-        <w:t xml:space="preserve"> </w:t>
-      </w:r>
-      <w:r>
-        <w:rPr>
-          <w:rStyle w:val="EmphasizeChar"/>
-          <w:b w:val="0"/>
-          <w:color w:val="auto"/>
-        </w:rPr>
-        <w:t>type).</w:t>
-      </w:r>
-    </w:p>
-    <w:p>
-      <w:pPr>
-        <w:ind w:left="2160" w:hanging="1800"/>
-      </w:pPr>
-      <w:r>
-        <w:rPr>
-          <w:rStyle w:val="EmphasizeChar"/>
-        </w:rPr>
-        <w:t>routes</w:t>
-      </w:r>
-      <w:r>
-        <w:rPr>
-          <w:rStyle w:val="EmphasizeChar"/>
-        </w:rPr>
-        <w:tab/>
-      </w:r>
-      <w:r>
-        <w:rPr>
-          <w:rStyle w:val="EmphasizeChar"/>
-          <w:b w:val="0"/>
-          <w:color w:val="auto"/>
-        </w:rPr>
-        <w:t>N</w:t>
-      </w:r>
-      <w:r>
-        <w:rPr>
-          <w:rStyle w:val="EmphasizeChar"/>
-          <w:b w:val="0"/>
-          <w:color w:val="auto"/>
-        </w:rPr>
-        <w:t xml:space="preserve">amed </w:t>
-      </w:r>
-      <w:r>
-        <w:rPr>
-          <w:rStyle w:val="EmphasizeChar"/>
-          <w:b w:val="0"/>
-          <w:color w:val="auto"/>
-        </w:rPr>
-        <w:t>per proxy</w:t>
-      </w:r>
-      <w:r>
-        <w:rPr>
-          <w:rStyle w:val="EmphasizeChar"/>
-          <w:b w:val="0"/>
-          <w:color w:val="auto"/>
-        </w:rPr>
-        <w:t xml:space="preserve"> routes formatted as </w:t>
-      </w:r>
-      <w:r>
-        <w:rPr>
-          <w:rStyle w:val="EmphasizeChar"/>
-        </w:rPr>
-        <w:t>json</w:t>
-      </w:r>
-      <w:r>
-        <w:rPr>
-          <w:rStyle w:val="EmphasizeChar"/>
-          <w:b w:val="0"/>
-          <w:color w:val="auto"/>
-        </w:rPr>
-        <w:t xml:space="preserve"> (see the </w:t>
-      </w:r>
-      <w:r>
-        <w:rPr>
-          <w:rStyle w:val="EmphasizeChar"/>
-        </w:rPr>
-        <w:t>ProxyRoute</w:t>
-      </w:r>
-      <w:r>
-        <w:rPr>
-          <w:rStyle w:val="EmphasizeChar"/>
-          <w:b w:val="0"/>
-        </w:rPr>
-        <w:t xml:space="preserve"> </w:t>
-      </w:r>
-      <w:r>
-        <w:rPr>
-          <w:rStyle w:val="EmphasizeChar"/>
-          <w:b w:val="0"/>
-          <w:color w:val="auto"/>
-        </w:rPr>
-        <w:t>type).</w:t>
-      </w:r>
-    </w:p>
-    <w:p>
-      <w:r>
-        <w:t xml:space="preserve">The </w:t>
-      </w:r>
-      <w:r>
-        <w:rPr>
-          <w:rStyle w:val="EmphasizeChar"/>
-        </w:rPr>
-        <w:t>neon-proxy-public</w:t>
-      </w:r>
-      <w:r>
-        <w:t xml:space="preserve"> and </w:t>
-      </w:r>
-      <w:r>
-        <w:rPr>
-          <w:rStyle w:val="EmphasizeChar"/>
-        </w:rPr>
-        <w:t>neon-proxy-private</w:t>
-      </w:r>
-      <w:r>
-        <w:t xml:space="preserve"> </w:t>
-      </w:r>
-      <w:r>
-        <w:t xml:space="preserve">services in the Swarm as well as the </w:t>
-      </w:r>
-      <w:r>
-        <w:rPr>
-          <w:rStyle w:val="EmphasizeChar"/>
-        </w:rPr>
-        <w:t>neon-proxy-</w:t>
-      </w:r>
-      <w:r>
-        <w:rPr>
-          <w:rStyle w:val="EmphasizeChar"/>
-        </w:rPr>
-        <w:t>private-</w:t>
-      </w:r>
-      <w:r>
-        <w:rPr>
-          <w:rStyle w:val="EmphasizeChar"/>
-        </w:rPr>
-        <w:t>bridge</w:t>
-      </w:r>
-      <w:r>
-        <w:t xml:space="preserve"> containers on the pet nodes</w:t>
-      </w:r>
-      <w:r>
-        <w:t xml:space="preserve"> are </w:t>
-      </w:r>
-      <w:r>
-        <w:t>all</w:t>
-      </w:r>
-      <w:r>
-        <w:t xml:space="preserve"> based on the </w:t>
-      </w:r>
-      <w:r>
-        <w:rPr>
-          <w:rStyle w:val="CodeChar"/>
-        </w:rPr>
-        <w:t>neoncluster/neon-proxy</w:t>
-      </w:r>
-      <w:r>
-        <w:t xml:space="preserve"> image.  This image is designed to download a ZIP archive from a Consul key.  This ZIP file includes the HAProxy configuration as well as other configuration artifacts.  The services then continue to mon</w:t>
-      </w:r>
-      <w:r>
-        <w:t>itor the Consul key for changes to dynamically reconfigure themselves.</w:t>
-      </w:r>
-    </w:p>
-    <w:p>
-      <w:r>
-        <w:t>Each</w:t>
-      </w:r>
-      <w:r>
-        <w:t xml:space="preserve"> proxy service </w:t>
-      </w:r>
-      <w:r>
-        <w:rPr>
-          <w:rStyle w:val="EmphasizeChar"/>
-        </w:rPr>
-        <w:t>setting</w:t>
-      </w:r>
-      <w:r>
-        <w:rPr>
-          <w:rStyle w:val="EmphasizeChar"/>
-        </w:rPr>
-        <w:t>s</w:t>
-      </w:r>
-      <w:r>
-        <w:t xml:space="preserve"> key holds </w:t>
-      </w:r>
-      <w:r>
-        <w:t>global definitions (JSON)</w:t>
-      </w:r>
-      <w:r>
-        <w:t>,</w:t>
-      </w:r>
-      <w:r>
-        <w:t xml:space="preserve"> and the </w:t>
-      </w:r>
-      <w:r>
-        <w:t>route</w:t>
-      </w:r>
-      <w:r>
-        <w:t xml:space="preserve"> keys </w:t>
-      </w:r>
-      <w:r>
-        <w:t>describe how traffic is to be routed</w:t>
-      </w:r>
-      <w:r>
-        <w:t xml:space="preserve"> (also JSON).  </w:t>
-      </w:r>
-      <w:r>
-        <w:t xml:space="preserve"> </w:t>
-      </w:r>
-      <w:r>
-        <w:t>T</w:t>
-      </w:r>
-      <w:r>
-        <w:t xml:space="preserve">he </w:t>
-      </w:r>
-      <w:r>
-        <w:rPr>
-          <w:rStyle w:val="EmphasizeChar"/>
-        </w:rPr>
-        <w:t>conf</w:t>
-      </w:r>
-      <w:r>
-        <w:t xml:space="preserve"> key holds the </w:t>
-      </w:r>
-      <w:r>
-        <w:t>generated</w:t>
-      </w:r>
-      <w:r>
-        <w:t xml:space="preserve"> HAProxy configuration</w:t>
-      </w:r>
-      <w:r>
-        <w:t xml:space="preserve"> ZIP archive</w:t>
-      </w:r>
-      <w:r>
-        <w:t xml:space="preserve"> and </w:t>
-      </w:r>
-      <w:r>
-        <w:t>artifacts</w:t>
-      </w:r>
-      <w:r>
-        <w:t>.</w:t>
-      </w:r>
-      <w:r>
-        <w:t xml:space="preserve">  </w:t>
+        <w:t>-cli</w:t>
+      </w:r>
+      <w:r>
+        <w:t xml:space="preserve"> wheneve</w:t>
+      </w:r>
+      <w:r>
+        <w:t xml:space="preserve">r a proxy definition is changed.  reload will be touched whenever </w:t>
       </w:r>
       <w:r>
         <w:rPr>
           <w:b/>
           <w:color w:val="C45911" w:themeColor="accent2" w:themeShade="BF"/>
         </w:rPr>
-        <w:t>hash</w:t>
-      </w:r>
-      <w:r>
-        <w:rPr>
-          <w:color w:val="C45911" w:themeColor="accent2" w:themeShade="BF"/>
-        </w:rPr>
-        <w:t xml:space="preserve"> </w:t>
-      </w:r>
-      <w:r>
-        <w:t xml:space="preserve">is the MD5 hash of the </w:t>
+        <w:t>neon</w:t>
       </w:r>
       <w:r>
         <w:rPr>
           <w:b/>
           <w:color w:val="C45911" w:themeColor="accent2" w:themeShade="BF"/>
         </w:rPr>
-        <w:t>conf</w:t>
-      </w:r>
-      <w:r>
-        <w:rPr>
-          <w:color w:val="C45911" w:themeColor="accent2" w:themeShade="BF"/>
-        </w:rPr>
-        <w:t xml:space="preserve"> </w:t>
-      </w:r>
-      <w:r>
-        <w:t>data plus the hashes of any referenced certificates.</w:t>
-      </w:r>
-      <w:r>
-        <w:t xml:space="preserve">  </w:t>
-      </w:r>
-      <w:r>
-        <w:rPr>
-          <w:rStyle w:val="EmphasizeChar"/>
-        </w:rPr>
-        <w:t>neon-</w:t>
-      </w:r>
-      <w:r>
-        <w:rPr>
-          <w:rStyle w:val="EmphasizeChar"/>
-        </w:rPr>
-        <w:t>proxy-private-bridge</w:t>
-      </w:r>
-      <w:r>
-        <w:t xml:space="preserve"> does not have settings or routes because these are derived from the </w:t>
-      </w:r>
-      <w:r>
-        <w:rPr>
-          <w:rStyle w:val="EmphasizeChar"/>
-        </w:rPr>
-        <w:t>neon-proxy-private</w:t>
-      </w:r>
-      <w:r>
-        <w:t xml:space="preserve"> configuration.</w:t>
-      </w:r>
-      <w:r>
-        <w:t xml:space="preserve"> </w:t>
-      </w:r>
-    </w:p>
-    <w:p>
-      <w:r>
-        <w:rPr>
-          <w:rStyle w:val="EmphasizeChar"/>
-        </w:rPr>
-        <w:t>neon-proxy-manager</w:t>
-      </w:r>
-      <w:r>
-        <w:t xml:space="preserve"> works by monitoring </w:t>
-      </w:r>
+        <w:t xml:space="preserve"> proxy </w:t>
+      </w:r>
+      <w:proofErr w:type="spellStart"/>
       <w:r>
         <w:rPr>
           <w:b/>
           <w:color w:val="C45911" w:themeColor="accent2" w:themeShade="BF"/>
         </w:rPr>
-        <w:t>neon/service/neon-proxy-manager/</w:t>
-      </w:r>
+        <w:t>PROXY</w:t>
+      </w:r>
+      <w:proofErr w:type="spellEnd"/>
       <w:r>
         <w:rPr>
           <w:b/>
           <w:color w:val="C45911" w:themeColor="accent2" w:themeShade="BF"/>
         </w:rPr>
-        <w:t>conf</w:t>
-      </w:r>
-      <w:r>
-        <w:rPr>
-          <w:b/>
-          <w:color w:val="C45911" w:themeColor="accent2" w:themeShade="BF"/>
-        </w:rPr>
-        <w:t>/*</w:t>
-      </w:r>
-      <w:r>
-        <w:t xml:space="preserve"> </w:t>
-      </w:r>
-      <w:r>
-        <w:t>for changes.</w:t>
-      </w:r>
-      <w:r>
-        <w:t xml:space="preserve">  The</w:t>
-      </w:r>
-      <w:r>
-        <w:t xml:space="preserve"> </w:t>
-      </w:r>
-      <w:r>
-        <w:rPr>
-          <w:rStyle w:val="EmphasizeChar"/>
-        </w:rPr>
-        <w:t xml:space="preserve">settings </w:t>
-      </w:r>
-      <w:r>
-        <w:t xml:space="preserve">and/or </w:t>
-      </w:r>
-      <w:r>
-        <w:rPr>
-          <w:b/>
-          <w:color w:val="C45911" w:themeColor="accent2" w:themeShade="BF"/>
-        </w:rPr>
-        <w:t>route</w:t>
-      </w:r>
-      <w:r>
-        <w:rPr>
-          <w:b/>
-          <w:color w:val="C45911" w:themeColor="accent2" w:themeShade="BF"/>
-        </w:rPr>
-        <w:t>/*</w:t>
-      </w:r>
-      <w:r>
-        <w:rPr>
-          <w:b/>
-          <w:color w:val="C45911" w:themeColor="accent2" w:themeShade="BF"/>
-        </w:rPr>
-        <w:t xml:space="preserve"> </w:t>
-      </w:r>
-      <w:r>
-        <w:t xml:space="preserve">keys </w:t>
-      </w:r>
-      <w:r>
-        <w:t xml:space="preserve">will be </w:t>
-      </w:r>
-      <w:r>
-        <w:t>modified</w:t>
-      </w:r>
-      <w:r>
-        <w:t xml:space="preserve"> by </w:t>
-      </w:r>
-      <w:r>
-        <w:rPr>
-          <w:rStyle w:val="EmphasizeChar"/>
-        </w:rPr>
-        <w:t>neon</w:t>
-      </w:r>
-      <w:r>
-        <w:rPr>
-          <w:rStyle w:val="EmphasizeChar"/>
-        </w:rPr>
-        <w:t>-cli</w:t>
-      </w:r>
-      <w:r>
-        <w:t xml:space="preserve"> wheneve</w:t>
-      </w:r>
-      <w:r>
-        <w:t xml:space="preserve">r a proxy definition is changed.  reload will be touched whenever </w:t>
-      </w:r>
-      <w:r>
-        <w:rPr>
-          <w:b/>
-          <w:color w:val="C45911" w:themeColor="accent2" w:themeShade="BF"/>
-        </w:rPr>
-        <w:t>neon</w:t>
-      </w:r>
-      <w:r>
-        <w:rPr>
-          <w:b/>
-          <w:color w:val="C45911" w:themeColor="accent2" w:themeShade="BF"/>
-        </w:rPr>
-        <w:t xml:space="preserve"> proxy PROXY reload</w:t>
+        <w:t xml:space="preserve"> reload</w:t>
       </w:r>
       <w:r>
         <w:t xml:space="preserve"> is executed.  </w:t>
@@ -2807,7 +2894,15 @@
         <w:t xml:space="preserve"> </w:t>
       </w:r>
       <w:r>
-        <w:t xml:space="preserve">Vault AppRoles.  </w:t>
+        <w:t xml:space="preserve">Vault </w:t>
+      </w:r>
+      <w:proofErr w:type="spellStart"/>
+      <w:r>
+        <w:t>AppRoles</w:t>
+      </w:r>
+      <w:proofErr w:type="spellEnd"/>
+      <w:r>
+        <w:t xml:space="preserve">.  </w:t>
       </w:r>
       <w:r>
         <w:t>The role credentials are persisted as the following Docker secrets and will be made available to the proxies when they are launched.</w:t>
@@ -4356,7 +4451,7 @@
 </file>
 
 <file path=customXml/itemProps1.xml><?xml version="1.0" encoding="utf-8"?>
-<ds:datastoreItem xmlns:ds="http://schemas.openxmlformats.org/officeDocument/2006/customXml" ds:itemID="{4D1337DF-0B03-4DA0-84E5-20D512108197}">
+<ds:datastoreItem xmlns:ds="http://schemas.openxmlformats.org/officeDocument/2006/customXml" ds:itemID="{7E074E2F-CFB5-4DE4-93A5-73FAD77C0AFB}">
   <ds:schemaRefs>
     <ds:schemaRef ds:uri="http://schemas.openxmlformats.org/officeDocument/2006/bibliography"/>
   </ds:schemaRefs>

</xml_diff>

<commit_message>
#245: [neon-proxy-manager] and [neon-proxy] converted to poll Consul rather thsan relying on watch notifications.
</commit_message>
<xml_diff>
--- a/Doc/Cluster Load Balancers.docx
+++ b/Doc/Cluster Load Balancers.docx
@@ -107,21 +107,18 @@
         <w:ind w:left="3240" w:hanging="2880"/>
       </w:pPr>
       <w:hyperlink r:id="rId9" w:history="1">
-        <w:proofErr w:type="spellStart"/>
         <w:r>
           <w:rPr>
             <w:rStyle w:val="Hyperlink"/>
           </w:rPr>
           <w:t>haproxy</w:t>
         </w:r>
-        <w:proofErr w:type="spellEnd"/>
       </w:hyperlink>
       <w:r>
         <w:tab/>
         <w:t xml:space="preserve">A simple image based on the </w:t>
       </w:r>
       <w:hyperlink r:id="rId10" w:history="1">
-        <w:proofErr w:type="spellStart"/>
         <w:r>
           <w:rPr>
             <w:rStyle w:val="Hyperlink"/>
@@ -134,7 +131,6 @@
           </w:rPr>
           <w:t>roxy</w:t>
         </w:r>
-        <w:proofErr w:type="spellEnd"/>
       </w:hyperlink>
       <w:r>
         <w:t>/alpine series of official Docker images.  This image gets its configuration from an internal or mounted file and it also monitors the file for changes to dynamically reconfigure itself.  This image is intended to be used to deploy relatively static proxies.</w:t>
@@ -157,7 +153,6 @@
         <w:t xml:space="preserve">A more sophisticated image also based on the </w:t>
       </w:r>
       <w:hyperlink r:id="rId12" w:history="1">
-        <w:proofErr w:type="spellStart"/>
         <w:r>
           <w:rPr>
             <w:rStyle w:val="Hyperlink"/>
@@ -170,7 +165,6 @@
           </w:rPr>
           <w:t>roxy</w:t>
         </w:r>
-        <w:proofErr w:type="spellEnd"/>
       </w:hyperlink>
       <w:r>
         <w:t xml:space="preserve">/alpine series of official Docker images.  This image </w:t>
@@ -281,16 +275,8 @@
         <w:rPr>
           <w:rStyle w:val="CodeChar"/>
         </w:rPr>
-        <w:t>neoncluster/</w:t>
-      </w:r>
-      <w:proofErr w:type="spellStart"/>
-      <w:r>
-        <w:rPr>
-          <w:rStyle w:val="CodeChar"/>
-        </w:rPr>
-        <w:t>haproxy</w:t>
-      </w:r>
-      <w:proofErr w:type="spellEnd"/>
+        <w:t>neoncluster/haproxy</w:t>
+      </w:r>
       <w:r>
         <w:rPr>
           <w:color w:val="538135" w:themeColor="accent6" w:themeShade="BF"/>
@@ -1070,107 +1056,198 @@
         <w:br/>
         <w:t xml:space="preserve">        poll-seconds: 10</w:t>
       </w:r>
+      <w:r>
+        <w:br/>
+      </w:r>
+      <w:r>
+        <w:t xml:space="preserve">   </w:t>
+      </w:r>
+      <w:r>
+        <w:t xml:space="preserve"> </w:t>
+      </w:r>
+      <w:r>
+        <w:t xml:space="preserve">    </w:t>
+      </w:r>
+      <w:r>
+        <w:t>fallback-</w:t>
+      </w:r>
+      <w:r>
+        <w:t>poll</w:t>
+      </w:r>
+      <w:r>
+        <w:t>-</w:t>
+      </w:r>
+      <w:r>
+        <w:t xml:space="preserve">seconds: </w:t>
+      </w:r>
+      <w:r>
+        <w:t>300</w:t>
+      </w:r>
+      <w:r>
+        <w:br/>
+        <w:t xml:space="preserve">    </w:t>
+      </w:r>
+      <w:r>
+        <w:t xml:space="preserve">    </w:t>
+      </w:r>
+      <w:r>
+        <w:t>cert</w:t>
+      </w:r>
+      <w:r>
+        <w:t>-</w:t>
+      </w:r>
+      <w:r>
+        <w:t>warn</w:t>
+      </w:r>
+      <w:r>
+        <w:t>-</w:t>
+      </w:r>
+      <w:r>
+        <w:t>days: 30</w:t>
+      </w:r>
+      <w:r>
+        <w:br/>
+      </w:r>
+      <w:r>
+        <w:br/>
+        <w:t xml:space="preserve">        status:</w:t>
+      </w:r>
+      <w:r>
+        <w:br/>
+        <w:t xml:space="preserve">            public: &lt;</w:t>
+      </w:r>
+      <w:r>
+        <w:t>ProxyStatus</w:t>
+      </w:r>
+      <w:r>
+        <w:t xml:space="preserve"> json&gt;</w:t>
+      </w:r>
+      <w:r>
+        <w:br/>
+        <w:t xml:space="preserve">            private: &lt;</w:t>
+      </w:r>
+      <w:r>
+        <w:t>ProxyStatus</w:t>
+      </w:r>
+      <w:r>
+        <w:t xml:space="preserve"> json&gt;</w:t>
+      </w:r>
+      <w:r>
+        <w:br/>
+        <w:t xml:space="preserve">            private-bridge: &lt;ProxyStatus json&gt;</w:t>
+      </w:r>
+      <w:r>
+        <w:br/>
+        <w:t xml:space="preserve">        </w:t>
+      </w:r>
+      <w:r>
+        <w:br/>
+        <w:t xml:space="preserve">        proxies:</w:t>
+      </w:r>
+      <w:r>
+        <w:br/>
+        <w:t xml:space="preserve">            public:</w:t>
+      </w:r>
+      <w:r>
+        <w:br/>
+        <w:t xml:space="preserve">                conf: </w:t>
+      </w:r>
+      <w:r>
+        <w:t>haproxy.zip</w:t>
+      </w:r>
+      <w:r>
+        <w:br/>
+        <w:t xml:space="preserve">        </w:t>
+      </w:r>
+      <w:r>
+        <w:t xml:space="preserve">        </w:t>
+      </w:r>
+      <w:r>
+        <w:t>hash: &lt;MD5 hash of conf+certs&gt;</w:t>
+      </w:r>
+      <w:r>
+        <w:br/>
+      </w:r>
+      <w:r>
+        <w:t xml:space="preserve">            public-bridge:</w:t>
+      </w:r>
+      <w:r>
+        <w:br/>
+        <w:t xml:space="preserve">                conf: haproxy.zip</w:t>
+      </w:r>
+      <w:r>
+        <w:br/>
+        <w:t xml:space="preserve">                hash: &lt;MD5 hash of conf&gt;</w:t>
+      </w:r>
+      <w:r>
+        <w:br/>
+      </w:r>
+      <w:r>
+        <w:t xml:space="preserve">            private:</w:t>
+      </w:r>
+      <w:r>
+        <w:br/>
+        <w:t xml:space="preserve">        </w:t>
+      </w:r>
+      <w:r>
+        <w:t xml:space="preserve">        </w:t>
+      </w:r>
+      <w:r>
+        <w:t>conf: haproxy.zip</w:t>
+      </w:r>
+      <w:r>
+        <w:br/>
+        <w:t xml:space="preserve">        </w:t>
+      </w:r>
+      <w:r>
+        <w:t xml:space="preserve">        </w:t>
+      </w:r>
+      <w:r>
+        <w:t>hash: &lt;MD5 hash of conf+certs&gt;</w:t>
+      </w:r>
       <w:bookmarkStart w:id="0" w:name="_GoBack"/>
       <w:bookmarkEnd w:id="0"/>
       <w:r>
         <w:br/>
       </w:r>
       <w:r>
-        <w:t xml:space="preserve">   </w:t>
-      </w:r>
-      <w:r>
-        <w:t xml:space="preserve"> </w:t>
-      </w:r>
-      <w:r>
-        <w:t xml:space="preserve">    </w:t>
-      </w:r>
-      <w:r>
-        <w:t>fallback-</w:t>
-      </w:r>
-      <w:r>
-        <w:t>poll</w:t>
-      </w:r>
-      <w:r>
-        <w:t>-</w:t>
-      </w:r>
-      <w:r>
-        <w:t xml:space="preserve">seconds: </w:t>
-      </w:r>
-      <w:r>
-        <w:t>300</w:t>
-      </w:r>
-      <w:r>
-        <w:br/>
-        <w:t xml:space="preserve">    </w:t>
-      </w:r>
-      <w:r>
-        <w:t xml:space="preserve">    </w:t>
-      </w:r>
-      <w:r>
-        <w:t>cert</w:t>
-      </w:r>
-      <w:r>
-        <w:t>-</w:t>
-      </w:r>
-      <w:r>
-        <w:t>warn</w:t>
-      </w:r>
-      <w:r>
-        <w:t>-</w:t>
-      </w:r>
-      <w:r>
-        <w:t>days: 30</w:t>
-      </w:r>
-      <w:r>
-        <w:br/>
-      </w:r>
-      <w:r>
-        <w:br/>
-        <w:t xml:space="preserve">        status:</w:t>
-      </w:r>
-      <w:r>
-        <w:br/>
-        <w:t xml:space="preserve">            public: &lt;</w:t>
-      </w:r>
-      <w:proofErr w:type="spellStart"/>
-      <w:r>
-        <w:t>ProxyStatus</w:t>
-      </w:r>
-      <w:proofErr w:type="spellEnd"/>
-      <w:r>
-        <w:t xml:space="preserve"> json&gt;</w:t>
-      </w:r>
-      <w:r>
-        <w:br/>
-        <w:t xml:space="preserve">            private: &lt;</w:t>
-      </w:r>
-      <w:proofErr w:type="spellStart"/>
-      <w:r>
-        <w:t>ProxyStatus</w:t>
-      </w:r>
-      <w:proofErr w:type="spellEnd"/>
-      <w:r>
-        <w:t xml:space="preserve"> json&gt;</w:t>
-      </w:r>
-      <w:r>
-        <w:br/>
-        <w:t xml:space="preserve">            private-bridge: &lt;</w:t>
-      </w:r>
-      <w:proofErr w:type="spellStart"/>
-      <w:r>
-        <w:t>ProxyStatus</w:t>
-      </w:r>
-      <w:proofErr w:type="spellEnd"/>
-      <w:r>
-        <w:t xml:space="preserve"> json&gt;</w:t>
-      </w:r>
-      <w:r>
-        <w:br/>
+        <w:t xml:space="preserve">            private-bridge:</w:t>
+      </w:r>
+      <w:r>
+        <w:br/>
+        <w:t xml:space="preserve">                conf: haproxy.zip</w:t>
+      </w:r>
+      <w:r>
+        <w:br/>
+        <w:t xml:space="preserve">                hash: &lt;MD5 hash of conf&gt;</w:t>
+      </w:r>
+      <w:r>
+        <w:br/>
+      </w:r>
+      <w:r>
+        <w:br/>
+      </w:r>
+      <w:r>
         <w:t xml:space="preserve">        </w:t>
       </w:r>
       <w:r>
-        <w:br/>
-        <w:t xml:space="preserve">        proxies:</w:t>
+        <w:t>conf</w:t>
+      </w:r>
+      <w:r>
+        <w:t>:</w:t>
+      </w:r>
+      <w:r>
+        <w:br/>
+        <w:t xml:space="preserve">            </w:t>
+      </w:r>
+      <w:r>
+        <w:t>reload</w:t>
+      </w:r>
+      <w:r>
+        <w:t>: &lt;uuid&gt;</w:t>
+      </w:r>
+      <w:r>
+        <w:br/>
       </w:r>
       <w:r>
         <w:br/>
@@ -1178,235 +1255,60 @@
       </w:r>
       <w:r>
         <w:br/>
-        <w:t xml:space="preserve">                conf: </w:t>
-      </w:r>
-      <w:r>
-        <w:t>haproxy.zip</w:t>
-      </w:r>
-      <w:r>
-        <w:br/>
-        <w:t xml:space="preserve">        </w:t>
-      </w:r>
-      <w:r>
-        <w:t xml:space="preserve">        </w:t>
-      </w:r>
-      <w:r>
-        <w:t xml:space="preserve">hash: &lt;MD5 hash of </w:t>
-      </w:r>
-      <w:proofErr w:type="spellStart"/>
-      <w:r>
-        <w:t>conf+certs</w:t>
-      </w:r>
-      <w:proofErr w:type="spellEnd"/>
-      <w:r>
-        <w:t>&gt;</w:t>
-      </w:r>
-      <w:r>
-        <w:br/>
-      </w:r>
-      <w:r>
-        <w:t xml:space="preserve">            public-bridge:</w:t>
-      </w:r>
-      <w:r>
-        <w:br/>
-        <w:t xml:space="preserve">                conf: haproxy.zip</w:t>
-      </w:r>
-      <w:r>
-        <w:br/>
-        <w:t xml:space="preserve">                hash: &lt;MD5 hash of conf&gt;</w:t>
-      </w:r>
-      <w:r>
-        <w:br/>
-      </w:r>
-      <w:r>
+        <w:t xml:space="preserve">                settings: &lt;ProxySettings json&gt;</w:t>
+      </w:r>
+      <w:r>
+        <w:br/>
+        <w:t xml:space="preserve">               </w:t>
+      </w:r>
+      <w:r>
+        <w:t xml:space="preserve"> </w:t>
+      </w:r>
+      <w:r>
+        <w:t>rules</w:t>
+      </w:r>
+      <w:r>
+        <w:t>:</w:t>
+      </w:r>
+      <w:r>
+        <w:br/>
+        <w:t xml:space="preserve">                    name1: &lt;ProxyRoute json&gt;</w:t>
+      </w:r>
+      <w:r>
+        <w:br/>
+        <w:t xml:space="preserve">                    name2: &lt;ProxyRoute json&gt;</w:t>
+      </w:r>
+      <w:r>
+        <w:br/>
+        <w:t xml:space="preserve">                    ...</w:t>
+      </w:r>
+      <w:r>
+        <w:br/>
         <w:t xml:space="preserve">            private:</w:t>
       </w:r>
       <w:r>
         <w:br/>
-        <w:t xml:space="preserve">        </w:t>
-      </w:r>
-      <w:r>
-        <w:t xml:space="preserve">        </w:t>
-      </w:r>
-      <w:r>
-        <w:t>conf: haproxy.zip</w:t>
-      </w:r>
-      <w:r>
-        <w:br/>
-        <w:t xml:space="preserve">        </w:t>
-      </w:r>
-      <w:r>
-        <w:t xml:space="preserve">        </w:t>
-      </w:r>
-      <w:r>
-        <w:t xml:space="preserve">hash: &lt;MD5 hash of </w:t>
-      </w:r>
-      <w:proofErr w:type="spellStart"/>
-      <w:r>
-        <w:t>conf+certs</w:t>
-      </w:r>
-      <w:proofErr w:type="spellEnd"/>
-      <w:r>
-        <w:t>&gt;</w:t>
-      </w:r>
-      <w:r>
-        <w:br/>
-      </w:r>
-      <w:r>
-        <w:t xml:space="preserve">            private-bridge:</w:t>
-      </w:r>
-      <w:r>
-        <w:br/>
-        <w:t xml:space="preserve">                conf: haproxy.zip</w:t>
-      </w:r>
-      <w:r>
-        <w:br/>
-        <w:t xml:space="preserve">                hash: &lt;MD5 hash of conf&gt;</w:t>
-      </w:r>
-      <w:r>
-        <w:br/>
-      </w:r>
-      <w:r>
-        <w:br/>
-      </w:r>
-      <w:r>
-        <w:t xml:space="preserve">        </w:t>
-      </w:r>
-      <w:r>
-        <w:t>conf</w:t>
+      </w:r>
+      <w:r>
+        <w:t xml:space="preserve">                settings: &lt;ProxySettings json&gt;</w:t>
+      </w:r>
+      <w:r>
+        <w:br/>
+        <w:t xml:space="preserve">                </w:t>
+      </w:r>
+      <w:r>
+        <w:t>rules</w:t>
       </w:r>
       <w:r>
         <w:t>:</w:t>
       </w:r>
       <w:r>
         <w:br/>
-        <w:t xml:space="preserve">            </w:t>
-      </w:r>
-      <w:r>
-        <w:t>reload</w:t>
-      </w:r>
-      <w:r>
-        <w:t>: &lt;</w:t>
-      </w:r>
-      <w:proofErr w:type="spellStart"/>
-      <w:r>
-        <w:t>uuid</w:t>
-      </w:r>
-      <w:proofErr w:type="spellEnd"/>
-      <w:r>
-        <w:t>&gt;</w:t>
-      </w:r>
-      <w:r>
-        <w:br/>
-      </w:r>
-      <w:r>
-        <w:br/>
-        <w:t xml:space="preserve">            public:</w:t>
-      </w:r>
-      <w:r>
-        <w:br/>
-        <w:t xml:space="preserve">                settings: &lt;</w:t>
-      </w:r>
-      <w:proofErr w:type="spellStart"/>
-      <w:r>
-        <w:t>ProxySettings</w:t>
-      </w:r>
-      <w:proofErr w:type="spellEnd"/>
-      <w:r>
-        <w:t xml:space="preserve"> json&gt;</w:t>
-      </w:r>
-      <w:r>
-        <w:br/>
-        <w:t xml:space="preserve">               </w:t>
-      </w:r>
-      <w:r>
-        <w:t xml:space="preserve"> </w:t>
-      </w:r>
-      <w:r>
-        <w:t>rules</w:t>
-      </w:r>
-      <w:r>
-        <w:t>:</w:t>
-      </w:r>
-      <w:r>
-        <w:br/>
-        <w:t xml:space="preserve">                    name1: &lt;</w:t>
-      </w:r>
-      <w:proofErr w:type="spellStart"/>
-      <w:r>
-        <w:t>ProxyRoute</w:t>
-      </w:r>
-      <w:proofErr w:type="spellEnd"/>
-      <w:r>
-        <w:t xml:space="preserve"> json&gt;</w:t>
-      </w:r>
-      <w:r>
-        <w:br/>
-        <w:t xml:space="preserve">                    name2: &lt;</w:t>
-      </w:r>
-      <w:proofErr w:type="spellStart"/>
-      <w:r>
-        <w:t>ProxyRoute</w:t>
-      </w:r>
-      <w:proofErr w:type="spellEnd"/>
-      <w:r>
-        <w:t xml:space="preserve"> json&gt;</w:t>
-      </w:r>
-      <w:r>
-        <w:br/>
-        <w:t xml:space="preserve">                    ...</w:t>
-      </w:r>
-      <w:r>
-        <w:br/>
-        <w:t xml:space="preserve">            private:</w:t>
-      </w:r>
-      <w:r>
-        <w:br/>
-      </w:r>
-      <w:r>
-        <w:t xml:space="preserve">                settings: &lt;</w:t>
-      </w:r>
-      <w:proofErr w:type="spellStart"/>
-      <w:r>
-        <w:t>ProxySettings</w:t>
-      </w:r>
-      <w:proofErr w:type="spellEnd"/>
-      <w:r>
-        <w:t xml:space="preserve"> json&gt;</w:t>
-      </w:r>
-      <w:r>
-        <w:br/>
-        <w:t xml:space="preserve">                </w:t>
-      </w:r>
-      <w:r>
-        <w:t>rules</w:t>
-      </w:r>
-      <w:r>
-        <w:t>:</w:t>
-      </w:r>
-      <w:r>
-        <w:br/>
-        <w:t xml:space="preserve">                    name1: &lt;</w:t>
-      </w:r>
-      <w:proofErr w:type="spellStart"/>
-      <w:r>
-        <w:t>ProxyRoute</w:t>
-      </w:r>
-      <w:proofErr w:type="spellEnd"/>
-      <w:r>
-        <w:t xml:space="preserve"> json&gt;</w:t>
-      </w:r>
-      <w:r>
-        <w:br/>
-        <w:t xml:space="preserve">                    name2: &lt;</w:t>
-      </w:r>
-      <w:proofErr w:type="spellStart"/>
-      <w:r>
-        <w:t>ProxyRoute</w:t>
-      </w:r>
-      <w:proofErr w:type="spellEnd"/>
-      <w:r>
-        <w:t xml:space="preserve"> json&gt;</w:t>
+        <w:t xml:space="preserve">                    name1: &lt;ProxyRoute json&gt;</w:t>
+      </w:r>
+      <w:r>
+        <w:br/>
+        <w:t xml:space="preserve">                    name2: &lt;ProxyRoute json&gt;</w:t>
       </w:r>
       <w:r>
         <w:br/>
@@ -1852,7 +1754,21 @@
           <w:b w:val="0"/>
           <w:color w:val="auto"/>
         </w:rPr>
-        <w:t>UUID updated whenever any of the configuration properties are changed.  neon-proxy-manager polls this frequently and republishes the proxy configurations when a change is detected.</w:t>
+        <w:t xml:space="preserve">UUID updated whenever any of the configuration properties are changed.  </w:t>
+      </w:r>
+      <w:r>
+        <w:rPr>
+          <w:rStyle w:val="EmphasizeChar"/>
+        </w:rPr>
+        <w:t>neon-proxy-manager</w:t>
+      </w:r>
+      <w:r>
+        <w:rPr>
+          <w:rStyle w:val="EmphasizeChar"/>
+          <w:b w:val="0"/>
+          <w:color w:val="auto"/>
+        </w:rPr>
+        <w:t xml:space="preserve"> polls this frequently and republishes the proxy configurations when a change is detected.</w:t>
       </w:r>
     </w:p>
     <w:p>
@@ -1888,31 +1804,21 @@
         </w:rPr>
         <w:tab/>
       </w:r>
-      <w:proofErr w:type="gramStart"/>
-      <w:r>
-        <w:rPr>
-          <w:rStyle w:val="EmphasizeChar"/>
-          <w:b w:val="0"/>
-          <w:color w:val="auto"/>
-        </w:rPr>
-        <w:t>The</w:t>
-      </w:r>
-      <w:proofErr w:type="gramEnd"/>
-      <w:r>
-        <w:rPr>
-          <w:rStyle w:val="EmphasizeChar"/>
-          <w:b w:val="0"/>
-          <w:color w:val="auto"/>
-        </w:rPr>
-        <w:t xml:space="preserve"> </w:t>
-      </w:r>
-      <w:r>
-        <w:rPr>
-          <w:rStyle w:val="EmphasizeChar"/>
-          <w:b w:val="0"/>
-          <w:color w:val="auto"/>
-        </w:rPr>
-        <w:t>load balancer</w:t>
+      <w:r>
+        <w:rPr>
+          <w:rStyle w:val="EmphasizeChar"/>
+          <w:b w:val="0"/>
+          <w:color w:val="auto"/>
+        </w:rPr>
+        <w:t>L</w:t>
+      </w:r>
+      <w:r>
+        <w:rPr>
+          <w:rStyle w:val="EmphasizeChar"/>
+          <w:b w:val="0"/>
+          <w:color w:val="auto"/>
+        </w:rPr>
+        <w:t>oad balancer</w:t>
       </w:r>
       <w:r>
         <w:rPr>
@@ -1928,17 +1834,8 @@
           <w:b w:val="0"/>
           <w:color w:val="auto"/>
         </w:rPr>
-        <w:t xml:space="preserve"> </w:t>
-      </w:r>
-      <w:r>
-        <w:rPr>
-          <w:rStyle w:val="EmphasizeChar"/>
-          <w:b w:val="0"/>
-          <w:color w:val="auto"/>
-        </w:rPr>
-        <w:t xml:space="preserve">(see the </w:t>
-      </w:r>
-      <w:proofErr w:type="spellStart"/>
+        <w:t xml:space="preserve"> (see the </w:t>
+      </w:r>
       <w:r>
         <w:rPr>
           <w:rStyle w:val="EmphasizeChar"/>
@@ -1951,7 +1848,6 @@
         </w:rPr>
         <w:t>Settings</w:t>
       </w:r>
-      <w:proofErr w:type="spellEnd"/>
       <w:r>
         <w:rPr>
           <w:rStyle w:val="EmphasizeChar"/>
@@ -2004,37 +1900,30 @@
         <w:tab/>
       </w:r>
       <w:r>
-        <w:rPr>
-          <w:rStyle w:val="EmphasizeChar"/>
-          <w:b w:val="0"/>
-          <w:color w:val="auto"/>
-        </w:rPr>
-        <w:t xml:space="preserve">The load balancer rules for the </w:t>
-      </w:r>
-      <w:r>
-        <w:rPr>
-          <w:rStyle w:val="EmphasizeChar"/>
-          <w:b w:val="0"/>
-          <w:color w:val="auto"/>
-        </w:rPr>
-        <w:t xml:space="preserve">load balancer </w:t>
-      </w:r>
-      <w:r>
-        <w:rPr>
-          <w:rStyle w:val="EmphasizeChar"/>
-          <w:b w:val="0"/>
-          <w:color w:val="auto"/>
-        </w:rPr>
-        <w:t xml:space="preserve">(see the </w:t>
-      </w:r>
-      <w:proofErr w:type="spellStart"/>
+        <w:t>L</w:t>
+      </w:r>
+      <w:r>
+        <w:rPr>
+          <w:rStyle w:val="EmphasizeChar"/>
+          <w:b w:val="0"/>
+          <w:color w:val="auto"/>
+        </w:rPr>
+        <w:t xml:space="preserve">oad balancer rules for the </w:t>
+      </w:r>
+      <w:r>
+        <w:rPr>
+          <w:rStyle w:val="EmphasizeChar"/>
+          <w:b w:val="0"/>
+          <w:color w:val="auto"/>
+        </w:rPr>
+        <w:t xml:space="preserve">load balancer (see the </w:t>
+      </w:r>
       <w:r>
         <w:rPr>
           <w:rStyle w:val="EmphasizeChar"/>
         </w:rPr>
         <w:t>LoadBalancerRule</w:t>
       </w:r>
-      <w:proofErr w:type="spellEnd"/>
       <w:r>
         <w:rPr>
           <w:rStyle w:val="EmphasizeChar"/>
@@ -2472,23 +2361,7 @@
           <w:b/>
           <w:color w:val="C45911" w:themeColor="accent2" w:themeShade="BF"/>
         </w:rPr>
-        <w:t xml:space="preserve"> proxy </w:t>
-      </w:r>
-      <w:proofErr w:type="spellStart"/>
-      <w:r>
-        <w:rPr>
-          <w:b/>
-          <w:color w:val="C45911" w:themeColor="accent2" w:themeShade="BF"/>
-        </w:rPr>
-        <w:t>PROXY</w:t>
-      </w:r>
-      <w:proofErr w:type="spellEnd"/>
-      <w:r>
-        <w:rPr>
-          <w:b/>
-          <w:color w:val="C45911" w:themeColor="accent2" w:themeShade="BF"/>
-        </w:rPr>
-        <w:t xml:space="preserve"> reload</w:t>
+        <w:t xml:space="preserve"> proxy PROXY reload</w:t>
       </w:r>
       <w:r>
         <w:t xml:space="preserve"> is executed.  </w:t>
@@ -2894,15 +2767,7 @@
         <w:t xml:space="preserve"> </w:t>
       </w:r>
       <w:r>
-        <w:t xml:space="preserve">Vault </w:t>
-      </w:r>
-      <w:proofErr w:type="spellStart"/>
-      <w:r>
-        <w:t>AppRoles</w:t>
-      </w:r>
-      <w:proofErr w:type="spellEnd"/>
-      <w:r>
-        <w:t xml:space="preserve">.  </w:t>
+        <w:t xml:space="preserve">Vault AppRoles.  </w:t>
       </w:r>
       <w:r>
         <w:t>The role credentials are persisted as the following Docker secrets and will be made available to the proxies when they are launched.</w:t>
@@ -3973,7 +3838,6 @@
   <w:style w:type="character" w:default="1" w:styleId="DefaultParagraphFont">
     <w:name w:val="Default Paragraph Font"/>
     <w:uiPriority w:val="1"/>
-    <w:semiHidden/>
     <w:unhideWhenUsed/>
   </w:style>
   <w:style w:type="table" w:default="1" w:styleId="TableNormal">
@@ -4451,7 +4315,7 @@
 </file>
 
 <file path=customXml/itemProps1.xml><?xml version="1.0" encoding="utf-8"?>
-<ds:datastoreItem xmlns:ds="http://schemas.openxmlformats.org/officeDocument/2006/customXml" ds:itemID="{7E074E2F-CFB5-4DE4-93A5-73FAD77C0AFB}">
+<ds:datastoreItem xmlns:ds="http://schemas.openxmlformats.org/officeDocument/2006/customXml" ds:itemID="{9E40DF0E-DCC4-4064-8B5B-F6B15C9C2150}">
   <ds:schemaRefs>
     <ds:schemaRef ds:uri="http://schemas.openxmlformats.org/officeDocument/2006/bibliography"/>
   </ds:schemaRefs>

</xml_diff>

<commit_message>
[BREAKING]: neonHIVE refactor part 1.
</commit_message>
<xml_diff>
--- a/Doc/Cluster Load Balancers.docx
+++ b/Doc/Cluster Load Balancers.docx
@@ -6,12 +6,11 @@
       <w:pPr>
         <w:pStyle w:val="Title"/>
       </w:pPr>
-      <w:r>
-        <w:t>n</w:t>
-      </w:r>
-      <w:r>
-        <w:t>eonCLUSTER</w:t>
-      </w:r>
+      <w:proofErr w:type="spellStart"/>
+      <w:r>
+        <w:t>neonHIVE</w:t>
+      </w:r>
+      <w:proofErr w:type="spellEnd"/>
       <w:r>
         <w:t xml:space="preserve"> </w:t>
       </w:r>
@@ -56,12 +55,11 @@
       <w:r>
         <w:t xml:space="preserve">This document describes </w:t>
       </w:r>
-      <w:r>
-        <w:t>n</w:t>
-      </w:r>
-      <w:r>
-        <w:t>eonCLUSTER</w:t>
-      </w:r>
+      <w:proofErr w:type="spellStart"/>
+      <w:r>
+        <w:t>neonHIVE</w:t>
+      </w:r>
+      <w:proofErr w:type="spellEnd"/>
       <w:r>
         <w:t xml:space="preserve"> addresses these scenarios.</w:t>
       </w:r>
@@ -75,12 +73,11 @@
       </w:r>
     </w:p>
     <w:p>
-      <w:r>
-        <w:t>n</w:t>
-      </w:r>
-      <w:r>
-        <w:t>eonCLUSTER</w:t>
-      </w:r>
+      <w:proofErr w:type="spellStart"/>
+      <w:r>
+        <w:t>neonHIVE</w:t>
+      </w:r>
+      <w:proofErr w:type="spellEnd"/>
       <w:r>
         <w:t xml:space="preserve"> provides three different Docker images for implementing HTTP and TCP reverse proxies.  These are all based </w:t>
       </w:r>
@@ -107,18 +104,21 @@
         <w:ind w:left="3240" w:hanging="2880"/>
       </w:pPr>
       <w:hyperlink r:id="rId9" w:history="1">
+        <w:proofErr w:type="spellStart"/>
         <w:r>
           <w:rPr>
             <w:rStyle w:val="Hyperlink"/>
           </w:rPr>
           <w:t>haproxy</w:t>
         </w:r>
+        <w:proofErr w:type="spellEnd"/>
       </w:hyperlink>
       <w:r>
         <w:tab/>
         <w:t xml:space="preserve">A simple image based on the </w:t>
       </w:r>
       <w:hyperlink r:id="rId10" w:history="1">
+        <w:proofErr w:type="spellStart"/>
         <w:r>
           <w:rPr>
             <w:rStyle w:val="Hyperlink"/>
@@ -131,6 +131,7 @@
           </w:rPr>
           <w:t>roxy</w:t>
         </w:r>
+        <w:proofErr w:type="spellEnd"/>
       </w:hyperlink>
       <w:r>
         <w:t>/alpine series of official Docker images.  This image gets its configuration from an internal or mounted file and it also monitors the file for changes to dynamically reconfigure itself.  This image is intended to be used to deploy relatively static proxies.</w:t>
@@ -153,6 +154,7 @@
         <w:t xml:space="preserve">A more sophisticated image also based on the </w:t>
       </w:r>
       <w:hyperlink r:id="rId12" w:history="1">
+        <w:proofErr w:type="spellStart"/>
         <w:r>
           <w:rPr>
             <w:rStyle w:val="Hyperlink"/>
@@ -165,6 +167,7 @@
           </w:rPr>
           <w:t>roxy</w:t>
         </w:r>
+        <w:proofErr w:type="spellEnd"/>
       </w:hyperlink>
       <w:r>
         <w:t xml:space="preserve">/alpine series of official Docker images.  This image </w:t>
@@ -214,12 +217,13 @@
       </w:r>
     </w:p>
     <w:p>
-      <w:r>
-        <w:t>n</w:t>
-      </w:r>
-      <w:r>
-        <w:t>eonCLUSTER</w:t>
-      </w:r>
+      <w:bookmarkStart w:id="0" w:name="_GoBack"/>
+      <w:bookmarkEnd w:id="0"/>
+      <w:proofErr w:type="spellStart"/>
+      <w:r>
+        <w:t>neonHIVE</w:t>
+      </w:r>
+      <w:proofErr w:type="spellEnd"/>
       <w:r>
         <w:t xml:space="preserve"> currently deploys three built-in proxy services:</w:t>
       </w:r>
@@ -275,8 +279,16 @@
         <w:rPr>
           <w:rStyle w:val="CodeChar"/>
         </w:rPr>
-        <w:t>neoncluster/haproxy</w:t>
-      </w:r>
+        <w:t>neoncluster/</w:t>
+      </w:r>
+      <w:proofErr w:type="spellStart"/>
+      <w:r>
+        <w:rPr>
+          <w:rStyle w:val="CodeChar"/>
+        </w:rPr>
+        <w:t>haproxy</w:t>
+      </w:r>
+      <w:proofErr w:type="spellEnd"/>
       <w:r>
         <w:rPr>
           <w:color w:val="538135" w:themeColor="accent6" w:themeShade="BF"/>
@@ -1116,25 +1128,61 @@
         <w:br/>
         <w:t xml:space="preserve">            public: &lt;</w:t>
       </w:r>
+      <w:proofErr w:type="spellStart"/>
       <w:r>
         <w:t>ProxyStatus</w:t>
       </w:r>
-      <w:r>
-        <w:t xml:space="preserve"> json&gt;</w:t>
+      <w:proofErr w:type="spellEnd"/>
+      <w:r>
+        <w:t xml:space="preserve"> </w:t>
+      </w:r>
+      <w:proofErr w:type="spellStart"/>
+      <w:r>
+        <w:t>json</w:t>
+      </w:r>
+      <w:proofErr w:type="spellEnd"/>
+      <w:r>
+        <w:t>&gt;</w:t>
       </w:r>
       <w:r>
         <w:br/>
         <w:t xml:space="preserve">            private: &lt;</w:t>
       </w:r>
+      <w:proofErr w:type="spellStart"/>
       <w:r>
         <w:t>ProxyStatus</w:t>
       </w:r>
-      <w:r>
-        <w:t xml:space="preserve"> json&gt;</w:t>
-      </w:r>
-      <w:r>
-        <w:br/>
-        <w:t xml:space="preserve">            private-bridge: &lt;ProxyStatus json&gt;</w:t>
+      <w:proofErr w:type="spellEnd"/>
+      <w:r>
+        <w:t xml:space="preserve"> </w:t>
+      </w:r>
+      <w:proofErr w:type="spellStart"/>
+      <w:r>
+        <w:t>json</w:t>
+      </w:r>
+      <w:proofErr w:type="spellEnd"/>
+      <w:r>
+        <w:t>&gt;</w:t>
+      </w:r>
+      <w:r>
+        <w:br/>
+        <w:t xml:space="preserve">            private-bridge: &lt;</w:t>
+      </w:r>
+      <w:proofErr w:type="spellStart"/>
+      <w:r>
+        <w:t>ProxyStatus</w:t>
+      </w:r>
+      <w:proofErr w:type="spellEnd"/>
+      <w:r>
+        <w:t xml:space="preserve"> </w:t>
+      </w:r>
+      <w:proofErr w:type="spellStart"/>
+      <w:r>
+        <w:t>json</w:t>
+      </w:r>
+      <w:proofErr w:type="spellEnd"/>
+      <w:r>
+        <w:t>&gt;</w:t>
       </w:r>
       <w:r>
         <w:br/>
@@ -1150,7 +1198,15 @@
       </w:r>
       <w:r>
         <w:br/>
-        <w:t xml:space="preserve">                conf: </w:t>
+        <w:t xml:space="preserve">                </w:t>
+      </w:r>
+      <w:proofErr w:type="spellStart"/>
+      <w:r>
+        <w:t>conf</w:t>
+      </w:r>
+      <w:proofErr w:type="spellEnd"/>
+      <w:r>
+        <w:t xml:space="preserve">: </w:t>
       </w:r>
       <w:r>
         <w:t>haproxy.zip</w:t>
@@ -1163,7 +1219,15 @@
         <w:t xml:space="preserve">        </w:t>
       </w:r>
       <w:r>
-        <w:t>hash: &lt;MD5 hash of conf+certs&gt;</w:t>
+        <w:t xml:space="preserve">hash: &lt;MD5 hash of </w:t>
+      </w:r>
+      <w:proofErr w:type="spellStart"/>
+      <w:r>
+        <w:t>conf+certs</w:t>
+      </w:r>
+      <w:proofErr w:type="spellEnd"/>
+      <w:r>
+        <w:t>&gt;</w:t>
       </w:r>
       <w:r>
         <w:br/>
@@ -1173,11 +1237,27 @@
       </w:r>
       <w:r>
         <w:br/>
-        <w:t xml:space="preserve">                conf: haproxy.zip</w:t>
-      </w:r>
-      <w:r>
-        <w:br/>
-        <w:t xml:space="preserve">                hash: &lt;MD5 hash of conf&gt;</w:t>
+        <w:t xml:space="preserve">                </w:t>
+      </w:r>
+      <w:proofErr w:type="spellStart"/>
+      <w:r>
+        <w:t>conf</w:t>
+      </w:r>
+      <w:proofErr w:type="spellEnd"/>
+      <w:r>
+        <w:t>: haproxy.zip</w:t>
+      </w:r>
+      <w:r>
+        <w:br/>
+        <w:t xml:space="preserve">                hash: &lt;MD5 hash of </w:t>
+      </w:r>
+      <w:proofErr w:type="spellStart"/>
+      <w:r>
+        <w:t>conf</w:t>
+      </w:r>
+      <w:proofErr w:type="spellEnd"/>
+      <w:r>
+        <w:t>&gt;</w:t>
       </w:r>
       <w:r>
         <w:br/>
@@ -1192,8 +1272,13 @@
       <w:r>
         <w:t xml:space="preserve">        </w:t>
       </w:r>
-      <w:r>
-        <w:t>conf: haproxy.zip</w:t>
+      <w:proofErr w:type="spellStart"/>
+      <w:r>
+        <w:t>conf</w:t>
+      </w:r>
+      <w:proofErr w:type="spellEnd"/>
+      <w:r>
+        <w:t>: haproxy.zip</w:t>
       </w:r>
       <w:r>
         <w:br/>
@@ -1203,10 +1288,16 @@
         <w:t xml:space="preserve">        </w:t>
       </w:r>
       <w:r>
-        <w:t>hash: &lt;MD5 hash of conf+certs&gt;</w:t>
-      </w:r>
-      <w:bookmarkStart w:id="0" w:name="_GoBack"/>
-      <w:bookmarkEnd w:id="0"/>
+        <w:t xml:space="preserve">hash: &lt;MD5 hash of </w:t>
+      </w:r>
+      <w:proofErr w:type="spellStart"/>
+      <w:r>
+        <w:t>conf+certs</w:t>
+      </w:r>
+      <w:proofErr w:type="spellEnd"/>
+      <w:r>
+        <w:t>&gt;</w:t>
+      </w:r>
       <w:r>
         <w:br/>
       </w:r>
@@ -1215,11 +1306,27 @@
       </w:r>
       <w:r>
         <w:br/>
-        <w:t xml:space="preserve">                conf: haproxy.zip</w:t>
-      </w:r>
-      <w:r>
-        <w:br/>
-        <w:t xml:space="preserve">                hash: &lt;MD5 hash of conf&gt;</w:t>
+        <w:t xml:space="preserve">                </w:t>
+      </w:r>
+      <w:proofErr w:type="spellStart"/>
+      <w:r>
+        <w:t>conf</w:t>
+      </w:r>
+      <w:proofErr w:type="spellEnd"/>
+      <w:r>
+        <w:t>: haproxy.zip</w:t>
+      </w:r>
+      <w:r>
+        <w:br/>
+        <w:t xml:space="preserve">                hash: &lt;MD5 hash of </w:t>
+      </w:r>
+      <w:proofErr w:type="spellStart"/>
+      <w:r>
+        <w:t>conf</w:t>
+      </w:r>
+      <w:proofErr w:type="spellEnd"/>
+      <w:r>
+        <w:t>&gt;</w:t>
       </w:r>
       <w:r>
         <w:br/>
@@ -1230,9 +1337,11 @@
       <w:r>
         <w:t xml:space="preserve">        </w:t>
       </w:r>
+      <w:proofErr w:type="spellStart"/>
       <w:r>
         <w:t>conf</w:t>
       </w:r>
+      <w:proofErr w:type="spellEnd"/>
       <w:r>
         <w:t>:</w:t>
       </w:r>
@@ -1244,7 +1353,15 @@
         <w:t>reload</w:t>
       </w:r>
       <w:r>
-        <w:t>: &lt;uuid&gt;</w:t>
+        <w:t>: &lt;</w:t>
+      </w:r>
+      <w:proofErr w:type="spellStart"/>
+      <w:r>
+        <w:t>uuid</w:t>
+      </w:r>
+      <w:proofErr w:type="spellEnd"/>
+      <w:r>
+        <w:t>&gt;</w:t>
       </w:r>
       <w:r>
         <w:br/>
@@ -1255,7 +1372,23 @@
       </w:r>
       <w:r>
         <w:br/>
-        <w:t xml:space="preserve">                settings: &lt;ProxySettings json&gt;</w:t>
+        <w:t xml:space="preserve">                settings: &lt;</w:t>
+      </w:r>
+      <w:proofErr w:type="spellStart"/>
+      <w:r>
+        <w:t>ProxySettings</w:t>
+      </w:r>
+      <w:proofErr w:type="spellEnd"/>
+      <w:r>
+        <w:t xml:space="preserve"> </w:t>
+      </w:r>
+      <w:proofErr w:type="spellStart"/>
+      <w:r>
+        <w:t>json</w:t>
+      </w:r>
+      <w:proofErr w:type="spellEnd"/>
+      <w:r>
+        <w:t>&gt;</w:t>
       </w:r>
       <w:r>
         <w:br/>
@@ -1272,11 +1405,43 @@
       </w:r>
       <w:r>
         <w:br/>
-        <w:t xml:space="preserve">                    name1: &lt;ProxyRoute json&gt;</w:t>
-      </w:r>
-      <w:r>
-        <w:br/>
-        <w:t xml:space="preserve">                    name2: &lt;ProxyRoute json&gt;</w:t>
+        <w:t xml:space="preserve">                    name1: &lt;</w:t>
+      </w:r>
+      <w:proofErr w:type="spellStart"/>
+      <w:r>
+        <w:t>ProxyRoute</w:t>
+      </w:r>
+      <w:proofErr w:type="spellEnd"/>
+      <w:r>
+        <w:t xml:space="preserve"> </w:t>
+      </w:r>
+      <w:proofErr w:type="spellStart"/>
+      <w:r>
+        <w:t>json</w:t>
+      </w:r>
+      <w:proofErr w:type="spellEnd"/>
+      <w:r>
+        <w:t>&gt;</w:t>
+      </w:r>
+      <w:r>
+        <w:br/>
+        <w:t xml:space="preserve">                    name2: &lt;</w:t>
+      </w:r>
+      <w:proofErr w:type="spellStart"/>
+      <w:r>
+        <w:t>ProxyRoute</w:t>
+      </w:r>
+      <w:proofErr w:type="spellEnd"/>
+      <w:r>
+        <w:t xml:space="preserve"> </w:t>
+      </w:r>
+      <w:proofErr w:type="spellStart"/>
+      <w:r>
+        <w:t>json</w:t>
+      </w:r>
+      <w:proofErr w:type="spellEnd"/>
+      <w:r>
+        <w:t>&gt;</w:t>
       </w:r>
       <w:r>
         <w:br/>
@@ -1290,7 +1455,23 @@
         <w:br/>
       </w:r>
       <w:r>
-        <w:t xml:space="preserve">                settings: &lt;ProxySettings json&gt;</w:t>
+        <w:t xml:space="preserve">                settings: &lt;</w:t>
+      </w:r>
+      <w:proofErr w:type="spellStart"/>
+      <w:r>
+        <w:t>ProxySettings</w:t>
+      </w:r>
+      <w:proofErr w:type="spellEnd"/>
+      <w:r>
+        <w:t xml:space="preserve"> </w:t>
+      </w:r>
+      <w:proofErr w:type="spellStart"/>
+      <w:r>
+        <w:t>json</w:t>
+      </w:r>
+      <w:proofErr w:type="spellEnd"/>
+      <w:r>
+        <w:t>&gt;</w:t>
       </w:r>
       <w:r>
         <w:br/>
@@ -1304,11 +1485,43 @@
       </w:r>
       <w:r>
         <w:br/>
-        <w:t xml:space="preserve">                    name1: &lt;ProxyRoute json&gt;</w:t>
-      </w:r>
-      <w:r>
-        <w:br/>
-        <w:t xml:space="preserve">                    name2: &lt;ProxyRoute json&gt;</w:t>
+        <w:t xml:space="preserve">                    name1: &lt;</w:t>
+      </w:r>
+      <w:proofErr w:type="spellStart"/>
+      <w:r>
+        <w:t>ProxyRoute</w:t>
+      </w:r>
+      <w:proofErr w:type="spellEnd"/>
+      <w:r>
+        <w:t xml:space="preserve"> </w:t>
+      </w:r>
+      <w:proofErr w:type="spellStart"/>
+      <w:r>
+        <w:t>json</w:t>
+      </w:r>
+      <w:proofErr w:type="spellEnd"/>
+      <w:r>
+        <w:t>&gt;</w:t>
+      </w:r>
+      <w:r>
+        <w:br/>
+        <w:t xml:space="preserve">                    name2: &lt;</w:t>
+      </w:r>
+      <w:proofErr w:type="spellStart"/>
+      <w:r>
+        <w:t>ProxyRoute</w:t>
+      </w:r>
+      <w:proofErr w:type="spellEnd"/>
+      <w:r>
+        <w:t xml:space="preserve"> </w:t>
+      </w:r>
+      <w:proofErr w:type="spellStart"/>
+      <w:r>
+        <w:t>json</w:t>
+      </w:r>
+      <w:proofErr w:type="spellEnd"/>
+      <w:r>
+        <w:t>&gt;</w:t>
       </w:r>
       <w:r>
         <w:br/>
@@ -1359,7 +1572,15 @@
         <w:t>pecifies how often the proxy manager should scan TLS certificates persisted in Vault for expiration checks and updates</w:t>
       </w:r>
       <w:r>
-        <w:t xml:space="preserve"> and also poll the individual proxy definitions for changes</w:t>
+        <w:t xml:space="preserve"> </w:t>
+      </w:r>
+      <w:proofErr w:type="gramStart"/>
+      <w:r>
+        <w:t>and also</w:t>
+      </w:r>
+      <w:proofErr w:type="gramEnd"/>
+      <w:r>
+        <w:t xml:space="preserve"> poll the individual proxy definitions for changes</w:t>
       </w:r>
       <w:r>
         <w:t>.</w:t>
@@ -1463,8 +1684,16 @@
         <w:rPr>
           <w:rStyle w:val="EmphasizeChar"/>
         </w:rPr>
-        <w:t>proxies/*/conf</w:t>
-      </w:r>
+        <w:t>proxies/*/</w:t>
+      </w:r>
+      <w:proofErr w:type="spellStart"/>
+      <w:r>
+        <w:rPr>
+          <w:rStyle w:val="EmphasizeChar"/>
+        </w:rPr>
+        <w:t>conf</w:t>
+      </w:r>
+      <w:proofErr w:type="spellEnd"/>
       <w:r>
         <w:rPr>
           <w:rStyle w:val="EmphasizeChar"/>
@@ -1539,19 +1768,39 @@
         </w:rPr>
         <w:t xml:space="preserve"> </w:t>
       </w:r>
+      <w:proofErr w:type="spellStart"/>
       <w:r>
         <w:rPr>
           <w:rStyle w:val="EmphasizeChar"/>
         </w:rPr>
         <w:t>conf</w:t>
       </w:r>
-      <w:r>
-        <w:rPr>
-          <w:rStyle w:val="EmphasizeChar"/>
-          <w:b w:val="0"/>
-          <w:color w:val="auto"/>
-        </w:rPr>
-        <w:t xml:space="preserve"> archive combined with the hash of all of the </w:t>
+      <w:proofErr w:type="spellEnd"/>
+      <w:r>
+        <w:rPr>
+          <w:rStyle w:val="EmphasizeChar"/>
+          <w:b w:val="0"/>
+          <w:color w:val="auto"/>
+        </w:rPr>
+        <w:t xml:space="preserve"> archive combined with the hash of </w:t>
+      </w:r>
+      <w:proofErr w:type="gramStart"/>
+      <w:r>
+        <w:rPr>
+          <w:rStyle w:val="EmphasizeChar"/>
+          <w:b w:val="0"/>
+          <w:color w:val="auto"/>
+        </w:rPr>
+        <w:t>all of</w:t>
+      </w:r>
+      <w:proofErr w:type="gramEnd"/>
+      <w:r>
+        <w:rPr>
+          <w:rStyle w:val="EmphasizeChar"/>
+          <w:b w:val="0"/>
+          <w:color w:val="auto"/>
+        </w:rPr>
+        <w:t xml:space="preserve"> the </w:t>
       </w:r>
       <w:r>
         <w:rPr>
@@ -1629,12 +1878,14 @@
         </w:rPr>
         <w:t>(</w:t>
       </w:r>
+      <w:proofErr w:type="spellStart"/>
       <w:r>
         <w:rPr>
           <w:rStyle w:val="EmphasizeChar"/>
         </w:rPr>
         <w:t>json</w:t>
       </w:r>
+      <w:proofErr w:type="spellEnd"/>
       <w:r>
         <w:rPr>
           <w:rStyle w:val="EmphasizeChar"/>
@@ -1682,12 +1933,14 @@
           <w:color w:val="auto"/>
         </w:rPr>
       </w:pPr>
+      <w:proofErr w:type="spellStart"/>
       <w:r>
         <w:rPr>
           <w:rStyle w:val="EmphasizeChar"/>
         </w:rPr>
         <w:t>conf</w:t>
       </w:r>
+      <w:proofErr w:type="spellEnd"/>
       <w:r>
         <w:rPr>
           <w:rStyle w:val="EmphasizeChar"/>
@@ -1736,11 +1989,19 @@
           <w:color w:val="auto"/>
         </w:rPr>
       </w:pPr>
-      <w:r>
-        <w:rPr>
-          <w:rStyle w:val="EmphasizeChar"/>
-        </w:rPr>
-        <w:t>conf/reload</w:t>
+      <w:proofErr w:type="spellStart"/>
+      <w:r>
+        <w:rPr>
+          <w:rStyle w:val="EmphasizeChar"/>
+        </w:rPr>
+        <w:t>conf</w:t>
+      </w:r>
+      <w:proofErr w:type="spellEnd"/>
+      <w:r>
+        <w:rPr>
+          <w:rStyle w:val="EmphasizeChar"/>
+        </w:rPr>
+        <w:t>/reload</w:t>
       </w:r>
       <w:r>
         <w:rPr>
@@ -1780,11 +2041,19 @@
           <w:color w:val="auto"/>
         </w:rPr>
       </w:pPr>
-      <w:r>
-        <w:rPr>
-          <w:rStyle w:val="EmphasizeChar"/>
-        </w:rPr>
-        <w:t>conf/</w:t>
+      <w:proofErr w:type="spellStart"/>
+      <w:r>
+        <w:rPr>
+          <w:rStyle w:val="EmphasizeChar"/>
+        </w:rPr>
+        <w:t>conf</w:t>
+      </w:r>
+      <w:proofErr w:type="spellEnd"/>
+      <w:r>
+        <w:rPr>
+          <w:rStyle w:val="EmphasizeChar"/>
+        </w:rPr>
+        <w:t>/</w:t>
       </w:r>
       <w:r>
         <w:rPr>
@@ -1836,6 +2105,7 @@
         </w:rPr>
         <w:t xml:space="preserve"> (see the </w:t>
       </w:r>
+      <w:proofErr w:type="spellStart"/>
       <w:r>
         <w:rPr>
           <w:rStyle w:val="EmphasizeChar"/>
@@ -1848,6 +2118,7 @@
         </w:rPr>
         <w:t>Settings</w:t>
       </w:r>
+      <w:proofErr w:type="spellEnd"/>
       <w:r>
         <w:rPr>
           <w:rStyle w:val="EmphasizeChar"/>
@@ -1881,11 +2152,19 @@
           <w:color w:val="auto"/>
         </w:rPr>
       </w:pPr>
-      <w:r>
-        <w:rPr>
-          <w:rStyle w:val="EmphasizeChar"/>
-        </w:rPr>
-        <w:t>conf/</w:t>
+      <w:proofErr w:type="spellStart"/>
+      <w:r>
+        <w:rPr>
+          <w:rStyle w:val="EmphasizeChar"/>
+        </w:rPr>
+        <w:t>conf</w:t>
+      </w:r>
+      <w:proofErr w:type="spellEnd"/>
+      <w:r>
+        <w:rPr>
+          <w:rStyle w:val="EmphasizeChar"/>
+        </w:rPr>
+        <w:t>/</w:t>
       </w:r>
       <w:r>
         <w:rPr>
@@ -1918,12 +2197,14 @@
         </w:rPr>
         <w:t xml:space="preserve">load balancer (see the </w:t>
       </w:r>
+      <w:proofErr w:type="spellStart"/>
       <w:r>
         <w:rPr>
           <w:rStyle w:val="EmphasizeChar"/>
         </w:rPr>
         <w:t>LoadBalancerRule</w:t>
       </w:r>
+      <w:proofErr w:type="spellEnd"/>
       <w:r>
         <w:rPr>
           <w:rStyle w:val="EmphasizeChar"/>
@@ -2147,12 +2428,14 @@
       <w:r>
         <w:t xml:space="preserve">he </w:t>
       </w:r>
+      <w:proofErr w:type="spellStart"/>
       <w:r>
         <w:rPr>
           <w:rStyle w:val="EmphasizeChar"/>
         </w:rPr>
         <w:t>conf</w:t>
       </w:r>
+      <w:proofErr w:type="spellEnd"/>
       <w:r>
         <w:t xml:space="preserve"> key holds the </w:t>
       </w:r>
@@ -2193,6 +2476,7 @@
       <w:r>
         <w:t xml:space="preserve">is the MD5 hash of the </w:t>
       </w:r>
+      <w:proofErr w:type="spellStart"/>
       <w:r>
         <w:rPr>
           <w:b/>
@@ -2200,6 +2484,7 @@
         </w:rPr>
         <w:t>conf</w:t>
       </w:r>
+      <w:proofErr w:type="spellEnd"/>
       <w:r>
         <w:rPr>
           <w:color w:val="C45911" w:themeColor="accent2" w:themeShade="BF"/>
@@ -2263,6 +2548,7 @@
         </w:rPr>
         <w:t>neon/service/neon-proxy-manager/</w:t>
       </w:r>
+      <w:proofErr w:type="spellStart"/>
       <w:r>
         <w:rPr>
           <w:b/>
@@ -2270,6 +2556,7 @@
         </w:rPr>
         <w:t>conf</w:t>
       </w:r>
+      <w:proofErr w:type="spellEnd"/>
       <w:r>
         <w:rPr>
           <w:b/>
@@ -2361,7 +2648,23 @@
           <w:b/>
           <w:color w:val="C45911" w:themeColor="accent2" w:themeShade="BF"/>
         </w:rPr>
-        <w:t xml:space="preserve"> proxy PROXY reload</w:t>
+        <w:t xml:space="preserve"> proxy </w:t>
+      </w:r>
+      <w:proofErr w:type="spellStart"/>
+      <w:r>
+        <w:rPr>
+          <w:b/>
+          <w:color w:val="C45911" w:themeColor="accent2" w:themeShade="BF"/>
+        </w:rPr>
+        <w:t>PROXY</w:t>
+      </w:r>
+      <w:proofErr w:type="spellEnd"/>
+      <w:r>
+        <w:rPr>
+          <w:b/>
+          <w:color w:val="C45911" w:themeColor="accent2" w:themeShade="BF"/>
+        </w:rPr>
+        <w:t xml:space="preserve"> reload</w:t>
       </w:r>
       <w:r>
         <w:t xml:space="preserve"> is executed.  </w:t>
@@ -2539,8 +2842,16 @@
         <w:rPr>
           <w:rStyle w:val="EmphasizeChar"/>
         </w:rPr>
-        <w:t>proxies/*/conf</w:t>
-      </w:r>
+        <w:t>proxies/*/</w:t>
+      </w:r>
+      <w:proofErr w:type="spellStart"/>
+      <w:r>
+        <w:rPr>
+          <w:rStyle w:val="EmphasizeChar"/>
+        </w:rPr>
+        <w:t>conf</w:t>
+      </w:r>
+      <w:proofErr w:type="spellEnd"/>
       <w:r>
         <w:t xml:space="preserve"> </w:t>
       </w:r>
@@ -2714,12 +3025,11 @@
       <w:r>
         <w:t xml:space="preserve"> are reserved for </w:t>
       </w:r>
-      <w:r>
-        <w:t>n</w:t>
-      </w:r>
-      <w:r>
-        <w:t>eonCLUSTER</w:t>
-      </w:r>
+      <w:proofErr w:type="spellStart"/>
+      <w:r>
+        <w:t>neonHIVE</w:t>
+      </w:r>
+      <w:proofErr w:type="spellEnd"/>
       <w:r>
         <w:t xml:space="preserve"> services. </w:t>
       </w:r>
@@ -2767,7 +3077,15 @@
         <w:t xml:space="preserve"> </w:t>
       </w:r>
       <w:r>
-        <w:t xml:space="preserve">Vault AppRoles.  </w:t>
+        <w:t xml:space="preserve">Vault </w:t>
+      </w:r>
+      <w:proofErr w:type="spellStart"/>
+      <w:r>
+        <w:t>AppRoles</w:t>
+      </w:r>
+      <w:proofErr w:type="spellEnd"/>
+      <w:r>
+        <w:t xml:space="preserve">.  </w:t>
       </w:r>
       <w:r>
         <w:t>The role credentials are persisted as the following Docker secrets and will be made available to the proxies when they are launched.</w:t>
@@ -2874,14 +3192,16 @@
       </w:r>
     </w:p>
     <w:p>
-      <w:r>
-        <w:t>n</w:t>
-      </w:r>
-      <w:r>
-        <w:t>eonCLUSTER</w:t>
-      </w:r>
-      <w:r>
-        <w:t xml:space="preserve">s reserves a block of </w:t>
+      <w:proofErr w:type="spellStart"/>
+      <w:r>
+        <w:t>neonHIVE</w:t>
+      </w:r>
+      <w:r>
+        <w:t>s</w:t>
+      </w:r>
+      <w:proofErr w:type="spellEnd"/>
+      <w:r>
+        <w:t xml:space="preserve"> reserves a block of </w:t>
       </w:r>
       <w:r>
         <w:t>200</w:t>
@@ -3271,8 +3591,13 @@
       <w:r>
         <w:t xml:space="preserve">all </w:t>
       </w:r>
-      <w:r>
-        <w:t xml:space="preserve">neonCLUSTER </w:t>
+      <w:proofErr w:type="spellStart"/>
+      <w:r>
+        <w:t>neonHIVE</w:t>
+      </w:r>
+      <w:proofErr w:type="spellEnd"/>
+      <w:r>
+        <w:t xml:space="preserve"> </w:t>
       </w:r>
       <w:r>
         <w:t>host nodes</w:t>
@@ -3838,6 +4163,7 @@
   <w:style w:type="character" w:default="1" w:styleId="DefaultParagraphFont">
     <w:name w:val="Default Paragraph Font"/>
     <w:uiPriority w:val="1"/>
+    <w:semiHidden/>
     <w:unhideWhenUsed/>
   </w:style>
   <w:style w:type="table" w:default="1" w:styleId="TableNormal">
@@ -4315,7 +4641,7 @@
 </file>
 
 <file path=customXml/itemProps1.xml><?xml version="1.0" encoding="utf-8"?>
-<ds:datastoreItem xmlns:ds="http://schemas.openxmlformats.org/officeDocument/2006/customXml" ds:itemID="{9E40DF0E-DCC4-4064-8B5B-F6B15C9C2150}">
+<ds:datastoreItem xmlns:ds="http://schemas.openxmlformats.org/officeDocument/2006/customXml" ds:itemID="{08941912-7762-49B7-9C84-B83A57246785}">
   <ds:schemaRefs>
     <ds:schemaRef ds:uri="http://schemas.openxmlformats.org/officeDocument/2006/bibliography"/>
   </ds:schemaRefs>

</xml_diff>